<commit_message>
Récupérations et affichages  des données dans le template
</commit_message>
<xml_diff>
--- a/backend/bulletins/M1_S1/modeleM1S1.docx
+++ b/backend/bulletins/M1_S1/modeleM1S1.docx
@@ -102,7 +102,7 @@
           <w:color w:val="0A5C81"/>
           <w:sz w:val="24"/>
         </w:rPr>
-        <w:t>ALT Semestre 1</w:t>
+        <w:t>Semestre 1</w:t>
       </w:r>
     </w:p>
     <w:tbl>
@@ -431,6 +431,7 @@
             <w:pPr>
               <w:spacing w:before="0" w:after="0"/>
               <w:ind w:left="0"/>
+              <w:jc w:val="both"/>
               <w:rPr>
                 <w:rFonts w:ascii="Poppins" w:hAnsi="Poppins" w:cs="Poppins"/>
                 <w:b/>
@@ -439,6 +440,16 @@
                 <w:szCs w:val="22"/>
               </w:rPr>
             </w:pPr>
+            <w:r>
+              <w:rPr>
+                <w:rFonts w:ascii="Poppins" w:hAnsi="Poppins" w:cs="Poppins"/>
+                <w:b/>
+                <w:bCs/>
+                <w:sz w:val="18"/>
+                <w:szCs w:val="22"/>
+              </w:rPr>
+              <w:t>{{UE1_Title}}</w:t>
+            </w:r>
           </w:p>
         </w:tc>
         <w:tc>
@@ -502,6 +513,7 @@
             <w:pPr>
               <w:spacing w:before="0" w:after="0"/>
               <w:ind w:left="0"/>
+              <w:jc w:val="both"/>
               <w:rPr>
                 <w:rFonts w:ascii="Poppins" w:hAnsi="Poppins" w:cs="Poppins"/>
                 <w:sz w:val="18"/>
@@ -515,7 +527,7 @@
                 <w:sz w:val="18"/>
                 <w:szCs w:val="22"/>
               </w:rPr>
-              <w:t xml:space="preserve">     </w:t>
+              <w:t>{{strat}}</w:t>
             </w:r>
           </w:p>
         </w:tc>
@@ -534,6 +546,30 @@
                 <w:szCs w:val="22"/>
               </w:rPr>
             </w:pPr>
+            <w:r>
+              <w:rPr>
+                <w:rFonts w:ascii="Poppins" w:hAnsi="Poppins" w:cs="Poppins"/>
+                <w:sz w:val="18"/>
+                <w:szCs w:val="22"/>
+              </w:rPr>
+              <w:t>{{note</w:t>
+            </w:r>
+            <w:r>
+              <w:rPr>
+                <w:rFonts w:ascii="Poppins" w:hAnsi="Poppins" w:cs="Poppins"/>
+                <w:sz w:val="18"/>
+                <w:szCs w:val="22"/>
+              </w:rPr>
+              <w:t>1</w:t>
+            </w:r>
+            <w:r>
+              <w:rPr>
+                <w:rFonts w:ascii="Poppins" w:hAnsi="Poppins" w:cs="Poppins"/>
+                <w:sz w:val="18"/>
+                <w:szCs w:val="22"/>
+              </w:rPr>
+              <w:t>}}</w:t>
+            </w:r>
           </w:p>
         </w:tc>
         <w:tc>
@@ -580,12 +616,21 @@
             <w:pPr>
               <w:spacing w:before="0" w:after="0"/>
               <w:ind w:left="0"/>
-              <w:rPr>
-                <w:rFonts w:ascii="Poppins" w:hAnsi="Poppins" w:cs="Poppins"/>
-                <w:sz w:val="18"/>
-                <w:szCs w:val="22"/>
-              </w:rPr>
-            </w:pPr>
+              <w:jc w:val="both"/>
+              <w:rPr>
+                <w:rFonts w:ascii="Poppins" w:hAnsi="Poppins" w:cs="Poppins"/>
+                <w:sz w:val="18"/>
+                <w:szCs w:val="22"/>
+              </w:rPr>
+            </w:pPr>
+            <w:r>
+              <w:rPr>
+                <w:rFonts w:ascii="Poppins" w:hAnsi="Poppins" w:cs="Poppins"/>
+                <w:sz w:val="18"/>
+                <w:szCs w:val="22"/>
+              </w:rPr>
+              <w:t>{{finance}}</w:t>
+            </w:r>
           </w:p>
         </w:tc>
         <w:tc>
@@ -603,6 +648,14 @@
                 <w:szCs w:val="22"/>
               </w:rPr>
             </w:pPr>
+            <w:r>
+              <w:rPr>
+                <w:rFonts w:ascii="Poppins" w:hAnsi="Poppins" w:cs="Poppins"/>
+                <w:sz w:val="18"/>
+                <w:szCs w:val="22"/>
+              </w:rPr>
+              <w:t>{{note2}}</w:t>
+            </w:r>
           </w:p>
         </w:tc>
         <w:tc>
@@ -649,12 +702,21 @@
             <w:pPr>
               <w:spacing w:before="0" w:after="0"/>
               <w:ind w:left="0"/>
-              <w:rPr>
-                <w:rFonts w:ascii="Poppins" w:hAnsi="Poppins" w:cs="Poppins"/>
-                <w:sz w:val="18"/>
-                <w:szCs w:val="22"/>
-              </w:rPr>
-            </w:pPr>
+              <w:jc w:val="both"/>
+              <w:rPr>
+                <w:rFonts w:ascii="Poppins" w:hAnsi="Poppins" w:cs="Poppins"/>
+                <w:sz w:val="18"/>
+                <w:szCs w:val="22"/>
+              </w:rPr>
+            </w:pPr>
+            <w:r>
+              <w:rPr>
+                <w:rFonts w:ascii="Poppins" w:hAnsi="Poppins" w:cs="Poppins"/>
+                <w:sz w:val="18"/>
+                <w:szCs w:val="22"/>
+              </w:rPr>
+              <w:t>{{economie}}</w:t>
+            </w:r>
           </w:p>
         </w:tc>
         <w:tc>
@@ -672,6 +734,14 @@
                 <w:szCs w:val="22"/>
               </w:rPr>
             </w:pPr>
+            <w:r>
+              <w:rPr>
+                <w:rFonts w:ascii="Poppins" w:hAnsi="Poppins" w:cs="Poppins"/>
+                <w:sz w:val="18"/>
+                <w:szCs w:val="22"/>
+              </w:rPr>
+              <w:t>{{note3}}</w:t>
+            </w:r>
           </w:p>
         </w:tc>
         <w:tc>
@@ -718,6 +788,7 @@
             <w:pPr>
               <w:spacing w:before="0" w:after="0"/>
               <w:ind w:left="0"/>
+              <w:jc w:val="both"/>
               <w:rPr>
                 <w:rFonts w:ascii="Poppins" w:hAnsi="Poppins" w:cs="Poppins"/>
                 <w:b/>
@@ -726,6 +797,16 @@
                 <w:szCs w:val="22"/>
               </w:rPr>
             </w:pPr>
+            <w:r>
+              <w:rPr>
+                <w:rFonts w:ascii="Poppins" w:hAnsi="Poppins" w:cs="Poppins"/>
+                <w:b/>
+                <w:bCs/>
+                <w:sz w:val="18"/>
+                <w:szCs w:val="22"/>
+              </w:rPr>
+              <w:t>{{UE2_Title}}</w:t>
+            </w:r>
           </w:p>
         </w:tc>
         <w:tc>
@@ -789,6 +870,7 @@
             <w:pPr>
               <w:spacing w:before="0" w:after="0"/>
               <w:ind w:left="0"/>
+              <w:jc w:val="both"/>
               <w:rPr>
                 <w:rFonts w:ascii="Poppins" w:hAnsi="Poppins" w:cs="Poppins"/>
                 <w:sz w:val="18"/>
@@ -802,7 +884,7 @@
                 <w:sz w:val="18"/>
                 <w:szCs w:val="22"/>
               </w:rPr>
-              <w:t xml:space="preserve">     </w:t>
+              <w:t>{{droit}}</w:t>
             </w:r>
           </w:p>
         </w:tc>
@@ -821,6 +903,14 @@
                 <w:szCs w:val="22"/>
               </w:rPr>
             </w:pPr>
+            <w:r>
+              <w:rPr>
+                <w:rFonts w:ascii="Poppins" w:hAnsi="Poppins" w:cs="Poppins"/>
+                <w:sz w:val="18"/>
+                <w:szCs w:val="22"/>
+              </w:rPr>
+              <w:t>{{note4}}</w:t>
+            </w:r>
           </w:p>
         </w:tc>
         <w:tc>
@@ -867,6 +957,7 @@
             <w:pPr>
               <w:spacing w:before="0" w:after="0"/>
               <w:ind w:left="0"/>
+              <w:jc w:val="both"/>
               <w:rPr>
                 <w:rFonts w:ascii="Poppins" w:hAnsi="Poppins" w:cs="Poppins"/>
                 <w:b/>
@@ -875,6 +966,16 @@
                 <w:szCs w:val="22"/>
               </w:rPr>
             </w:pPr>
+            <w:r>
+              <w:rPr>
+                <w:rFonts w:ascii="Poppins" w:hAnsi="Poppins" w:cs="Poppins"/>
+                <w:b/>
+                <w:bCs/>
+                <w:sz w:val="18"/>
+                <w:szCs w:val="22"/>
+              </w:rPr>
+              <w:t>{{UE3_Title}}</w:t>
+            </w:r>
           </w:p>
         </w:tc>
         <w:tc>
@@ -938,20 +1039,22 @@
             <w:pPr>
               <w:spacing w:before="0" w:after="0"/>
               <w:ind w:left="0"/>
-              <w:rPr>
-                <w:rFonts w:ascii="Poppins" w:hAnsi="Poppins" w:cs="Poppins"/>
-                <w:sz w:val="18"/>
-                <w:szCs w:val="22"/>
-              </w:rPr>
-            </w:pPr>
-            <w:r>
+              <w:jc w:val="both"/>
               <w:rPr>
                 <w:rFonts w:ascii="Poppins" w:hAnsi="Poppins" w:cs="Poppins"/>
                 <w:noProof/>
                 <w:sz w:val="18"/>
                 <w:szCs w:val="22"/>
               </w:rPr>
-              <w:t xml:space="preserve">     </w:t>
+            </w:pPr>
+            <w:r>
+              <w:rPr>
+                <w:rFonts w:ascii="Poppins" w:hAnsi="Poppins" w:cs="Poppins"/>
+                <w:noProof/>
+                <w:sz w:val="18"/>
+                <w:szCs w:val="22"/>
+              </w:rPr>
+              <w:t>{{ville}}</w:t>
             </w:r>
           </w:p>
         </w:tc>
@@ -970,6 +1073,14 @@
                 <w:szCs w:val="22"/>
               </w:rPr>
             </w:pPr>
+            <w:r>
+              <w:rPr>
+                <w:rFonts w:ascii="Poppins" w:hAnsi="Poppins" w:cs="Poppins"/>
+                <w:sz w:val="18"/>
+                <w:szCs w:val="22"/>
+              </w:rPr>
+              <w:t>{{note5}}</w:t>
+            </w:r>
           </w:p>
         </w:tc>
         <w:tc>
@@ -1016,6 +1127,7 @@
             <w:pPr>
               <w:spacing w:before="0" w:after="0"/>
               <w:ind w:left="0"/>
+              <w:jc w:val="both"/>
               <w:rPr>
                 <w:rFonts w:ascii="Poppins" w:hAnsi="Poppins" w:cs="Poppins"/>
                 <w:sz w:val="18"/>
@@ -1029,7 +1141,7 @@
                 <w:sz w:val="18"/>
                 <w:szCs w:val="22"/>
               </w:rPr>
-              <w:t xml:space="preserve">     </w:t>
+              <w:t>{{politique}}</w:t>
             </w:r>
           </w:p>
         </w:tc>
@@ -1048,6 +1160,14 @@
                 <w:szCs w:val="22"/>
               </w:rPr>
             </w:pPr>
+            <w:r>
+              <w:rPr>
+                <w:rFonts w:ascii="Poppins" w:hAnsi="Poppins" w:cs="Poppins"/>
+                <w:sz w:val="18"/>
+                <w:szCs w:val="22"/>
+              </w:rPr>
+              <w:t>{{note6}}</w:t>
+            </w:r>
           </w:p>
         </w:tc>
         <w:tc>
@@ -1094,6 +1214,7 @@
             <w:pPr>
               <w:spacing w:before="0" w:after="0"/>
               <w:ind w:left="0"/>
+              <w:jc w:val="both"/>
               <w:rPr>
                 <w:rFonts w:ascii="Poppins" w:hAnsi="Poppins" w:cs="Poppins"/>
                 <w:b/>
@@ -1102,6 +1223,16 @@
                 <w:szCs w:val="22"/>
               </w:rPr>
             </w:pPr>
+            <w:r>
+              <w:rPr>
+                <w:rFonts w:ascii="Poppins" w:hAnsi="Poppins" w:cs="Poppins"/>
+                <w:b/>
+                <w:bCs/>
+                <w:sz w:val="18"/>
+                <w:szCs w:val="22"/>
+              </w:rPr>
+              <w:t>{{UE4_Title}}</w:t>
+            </w:r>
           </w:p>
         </w:tc>
         <w:tc>
@@ -1165,6 +1296,7 @@
             <w:pPr>
               <w:spacing w:before="0" w:after="0"/>
               <w:ind w:left="0"/>
+              <w:jc w:val="both"/>
               <w:rPr>
                 <w:rFonts w:ascii="Poppins" w:hAnsi="Poppins" w:cs="Poppins"/>
                 <w:sz w:val="18"/>
@@ -1178,7 +1310,7 @@
                 <w:sz w:val="18"/>
                 <w:szCs w:val="22"/>
               </w:rPr>
-              <w:t xml:space="preserve">     </w:t>
+              <w:t>{{real}}</w:t>
             </w:r>
           </w:p>
         </w:tc>
@@ -1197,6 +1329,14 @@
                 <w:szCs w:val="22"/>
               </w:rPr>
             </w:pPr>
+            <w:r>
+              <w:rPr>
+                <w:rFonts w:ascii="Poppins" w:hAnsi="Poppins" w:cs="Poppins"/>
+                <w:sz w:val="18"/>
+                <w:szCs w:val="22"/>
+              </w:rPr>
+              <w:t>{{note7}}</w:t>
+            </w:r>
           </w:p>
         </w:tc>
         <w:tc>
@@ -1243,6 +1383,7 @@
             <w:pPr>
               <w:spacing w:before="0" w:after="0"/>
               <w:ind w:left="0"/>
+              <w:jc w:val="both"/>
               <w:rPr>
                 <w:rFonts w:ascii="Poppins" w:hAnsi="Poppins" w:cs="Poppins"/>
                 <w:sz w:val="18"/>
@@ -1256,7 +1397,7 @@
                 <w:sz w:val="18"/>
                 <w:szCs w:val="22"/>
               </w:rPr>
-              <w:t xml:space="preserve">     </w:t>
+              <w:t>{{rencontre}}</w:t>
             </w:r>
           </w:p>
         </w:tc>
@@ -1275,6 +1416,14 @@
                 <w:szCs w:val="22"/>
               </w:rPr>
             </w:pPr>
+            <w:r>
+              <w:rPr>
+                <w:rFonts w:ascii="Poppins" w:hAnsi="Poppins" w:cs="Poppins"/>
+                <w:sz w:val="18"/>
+                <w:szCs w:val="22"/>
+              </w:rPr>
+              <w:t>{{note8}}</w:t>
+            </w:r>
           </w:p>
         </w:tc>
         <w:tc>
@@ -1321,6 +1470,7 @@
             <w:pPr>
               <w:spacing w:before="0" w:after="0"/>
               <w:ind w:left="0"/>
+              <w:jc w:val="both"/>
               <w:rPr>
                 <w:rFonts w:ascii="Poppins" w:hAnsi="Poppins" w:cs="Poppins"/>
                 <w:sz w:val="18"/>
@@ -1334,7 +1484,7 @@
                 <w:sz w:val="18"/>
                 <w:szCs w:val="22"/>
               </w:rPr>
-              <w:t xml:space="preserve">     </w:t>
+              <w:t>{{career}}</w:t>
             </w:r>
           </w:p>
         </w:tc>
@@ -1353,6 +1503,14 @@
                 <w:szCs w:val="22"/>
               </w:rPr>
             </w:pPr>
+            <w:r>
+              <w:rPr>
+                <w:rFonts w:ascii="Poppins" w:hAnsi="Poppins" w:cs="Poppins"/>
+                <w:sz w:val="18"/>
+                <w:szCs w:val="22"/>
+              </w:rPr>
+              <w:t>{{note9}}</w:t>
+            </w:r>
           </w:p>
         </w:tc>
         <w:tc>
@@ -1399,6 +1557,7 @@
             <w:pPr>
               <w:spacing w:before="0" w:after="0"/>
               <w:ind w:left="0"/>
+              <w:jc w:val="both"/>
               <w:rPr>
                 <w:rFonts w:ascii="Poppins" w:hAnsi="Poppins" w:cs="Poppins"/>
                 <w:sz w:val="18"/>
@@ -1412,7 +1571,7 @@
                 <w:sz w:val="18"/>
                 <w:szCs w:val="22"/>
               </w:rPr>
-              <w:t xml:space="preserve">     </w:t>
+              <w:t>{{inside}}</w:t>
             </w:r>
           </w:p>
         </w:tc>
@@ -1431,6 +1590,14 @@
                 <w:szCs w:val="22"/>
               </w:rPr>
             </w:pPr>
+            <w:r>
+              <w:rPr>
+                <w:rFonts w:ascii="Poppins" w:hAnsi="Poppins" w:cs="Poppins"/>
+                <w:sz w:val="18"/>
+                <w:szCs w:val="22"/>
+              </w:rPr>
+              <w:t>{{note10}}</w:t>
+            </w:r>
           </w:p>
         </w:tc>
         <w:tc>
@@ -1477,6 +1644,7 @@
             <w:pPr>
               <w:spacing w:before="0" w:after="0"/>
               <w:ind w:left="0"/>
+              <w:jc w:val="both"/>
               <w:rPr>
                 <w:rFonts w:ascii="Poppins" w:hAnsi="Poppins" w:cs="Poppins"/>
                 <w:sz w:val="18"/>
@@ -1490,7 +1658,7 @@
                 <w:sz w:val="18"/>
                 <w:szCs w:val="22"/>
               </w:rPr>
-              <w:t xml:space="preserve">     </w:t>
+              <w:t>{{immersion}}</w:t>
             </w:r>
           </w:p>
         </w:tc>
@@ -1509,6 +1677,14 @@
                 <w:szCs w:val="22"/>
               </w:rPr>
             </w:pPr>
+            <w:r>
+              <w:rPr>
+                <w:rFonts w:ascii="Poppins" w:hAnsi="Poppins" w:cs="Poppins"/>
+                <w:sz w:val="18"/>
+                <w:szCs w:val="22"/>
+              </w:rPr>
+              <w:t>{{note11}}</w:t>
+            </w:r>
           </w:p>
         </w:tc>
         <w:tc>
@@ -1555,6 +1731,7 @@
             <w:pPr>
               <w:spacing w:before="0" w:after="0"/>
               <w:ind w:left="0"/>
+              <w:jc w:val="both"/>
               <w:rPr>
                 <w:rFonts w:ascii="Poppins" w:hAnsi="Poppins" w:cs="Poppins"/>
                 <w:sz w:val="18"/>
@@ -1568,7 +1745,7 @@
                 <w:sz w:val="18"/>
                 <w:szCs w:val="22"/>
               </w:rPr>
-              <w:t xml:space="preserve">     </w:t>
+              <w:t>{{voltaire}}</w:t>
             </w:r>
           </w:p>
         </w:tc>
@@ -1587,6 +1764,14 @@
                 <w:szCs w:val="22"/>
               </w:rPr>
             </w:pPr>
+            <w:r>
+              <w:rPr>
+                <w:rFonts w:ascii="Poppins" w:hAnsi="Poppins" w:cs="Poppins"/>
+                <w:sz w:val="18"/>
+                <w:szCs w:val="22"/>
+              </w:rPr>
+              <w:t>{{note12}}</w:t>
+            </w:r>
           </w:p>
         </w:tc>
         <w:tc>
@@ -1633,6 +1818,7 @@
             <w:pPr>
               <w:spacing w:before="0" w:after="0"/>
               <w:ind w:left="0"/>
+              <w:jc w:val="both"/>
               <w:rPr>
                 <w:rFonts w:ascii="Poppins" w:hAnsi="Poppins" w:cs="Poppins"/>
                 <w:b/>
@@ -1641,6 +1827,16 @@
                 <w:szCs w:val="22"/>
               </w:rPr>
             </w:pPr>
+            <w:r>
+              <w:rPr>
+                <w:rFonts w:ascii="Poppins" w:hAnsi="Poppins" w:cs="Poppins"/>
+                <w:b/>
+                <w:bCs/>
+                <w:sz w:val="18"/>
+                <w:szCs w:val="22"/>
+              </w:rPr>
+              <w:t>{{UESPE_Title}}</w:t>
+            </w:r>
           </w:p>
         </w:tc>
         <w:tc>
@@ -1704,6 +1900,7 @@
             <w:pPr>
               <w:spacing w:before="0" w:after="0"/>
               <w:ind w:left="0"/>
+              <w:jc w:val="both"/>
               <w:rPr>
                 <w:rFonts w:ascii="Poppins" w:hAnsi="Poppins" w:cs="Poppins"/>
                 <w:sz w:val="18"/>
@@ -1717,7 +1914,7 @@
                 <w:sz w:val="18"/>
                 <w:szCs w:val="22"/>
               </w:rPr>
-              <w:t xml:space="preserve">     </w:t>
+              <w:t>{{fonciere}}</w:t>
             </w:r>
           </w:p>
         </w:tc>
@@ -1736,6 +1933,14 @@
                 <w:szCs w:val="22"/>
               </w:rPr>
             </w:pPr>
+            <w:r>
+              <w:rPr>
+                <w:rFonts w:ascii="Poppins" w:hAnsi="Poppins" w:cs="Poppins"/>
+                <w:sz w:val="18"/>
+                <w:szCs w:val="22"/>
+              </w:rPr>
+              <w:t>{{note13}}</w:t>
+            </w:r>
           </w:p>
         </w:tc>
         <w:tc>
@@ -1782,6 +1987,7 @@
             <w:pPr>
               <w:spacing w:before="0" w:after="0"/>
               <w:ind w:left="0"/>
+              <w:jc w:val="both"/>
               <w:rPr>
                 <w:rFonts w:ascii="Poppins" w:hAnsi="Poppins" w:cs="Poppins"/>
                 <w:sz w:val="18"/>
@@ -1795,7 +2001,7 @@
                 <w:sz w:val="18"/>
                 <w:szCs w:val="22"/>
               </w:rPr>
-              <w:t xml:space="preserve">     </w:t>
+              <w:t>{{montage}}</w:t>
             </w:r>
           </w:p>
         </w:tc>
@@ -1814,6 +2020,14 @@
                 <w:szCs w:val="22"/>
               </w:rPr>
             </w:pPr>
+            <w:r>
+              <w:rPr>
+                <w:rFonts w:ascii="Poppins" w:hAnsi="Poppins" w:cs="Poppins"/>
+                <w:sz w:val="18"/>
+                <w:szCs w:val="22"/>
+              </w:rPr>
+              <w:t>{{note14}}</w:t>
+            </w:r>
           </w:p>
         </w:tc>
         <w:tc>
@@ -1860,6 +2074,7 @@
             <w:pPr>
               <w:spacing w:before="0" w:after="0"/>
               <w:ind w:left="0"/>
+              <w:jc w:val="both"/>
               <w:rPr>
                 <w:rFonts w:ascii="Poppins" w:hAnsi="Poppins" w:cs="Poppins"/>
                 <w:sz w:val="18"/>
@@ -1873,7 +2088,7 @@
                 <w:sz w:val="18"/>
                 <w:szCs w:val="22"/>
               </w:rPr>
-              <w:t xml:space="preserve">     </w:t>
+              <w:t>{{acquisition}}</w:t>
             </w:r>
           </w:p>
         </w:tc>
@@ -1892,6 +2107,14 @@
                 <w:szCs w:val="22"/>
               </w:rPr>
             </w:pPr>
+            <w:r>
+              <w:rPr>
+                <w:rFonts w:ascii="Poppins" w:hAnsi="Poppins" w:cs="Poppins"/>
+                <w:sz w:val="18"/>
+                <w:szCs w:val="22"/>
+              </w:rPr>
+              <w:t>{{note15}}</w:t>
+            </w:r>
           </w:p>
         </w:tc>
         <w:tc>
@@ -2972,7 +3195,7 @@
   <w:style w:type="paragraph" w:default="1" w:styleId="Normal">
     <w:name w:val="Normal"/>
     <w:qFormat/>
-    <w:rsid w:val="001B16D0"/>
+    <w:rsid w:val="00EA61A7"/>
     <w:pPr>
       <w:spacing w:after="160" w:line="278" w:lineRule="auto"/>
     </w:pPr>
@@ -3030,7 +3253,7 @@
     <w:uiPriority w:val="1"/>
     <w:semiHidden/>
     <w:unhideWhenUsed/>
-    <w:rsid w:val="001B16D0"/>
+    <w:rsid w:val="00EA61A7"/>
   </w:style>
   <w:style w:type="table" w:default="1" w:styleId="TableauNormal">
     <w:name w:val="Normal Table"/>
@@ -3052,7 +3275,7 @@
     <w:uiPriority w:val="99"/>
     <w:semiHidden/>
     <w:unhideWhenUsed/>
-    <w:rsid w:val="001B16D0"/>
+    <w:rsid w:val="00EA61A7"/>
   </w:style>
   <w:style w:type="paragraph" w:styleId="Titre">
     <w:name w:val="Title"/>

</xml_diff>

<commit_message>
mise à jour du main.py
</commit_message>
<xml_diff>
--- a/backend/bulletins/M1_S1/modeleM1S1.docx
+++ b/backend/bulletins/M1_S1/modeleM1S1.docx
@@ -74,7 +74,6 @@
         <w:spacing w:before="0" w:after="120"/>
         <w:rPr>
           <w:rFonts w:ascii="Poppins" w:hAnsi="Poppins" w:cs="Poppins"/>
-          <w:i w:val="0"/>
           <w:color w:val="0A5C81"/>
           <w:sz w:val="24"/>
         </w:rPr>
@@ -284,8 +283,8 @@
       <w:tblGrid>
         <w:gridCol w:w="5813"/>
         <w:gridCol w:w="1984"/>
-        <w:gridCol w:w="1418"/>
-        <w:gridCol w:w="1275"/>
+        <w:gridCol w:w="1701"/>
+        <w:gridCol w:w="992"/>
       </w:tblGrid>
       <w:tr>
         <w:trPr>
@@ -363,7 +362,7 @@
         </w:tc>
         <w:tc>
           <w:tcPr>
-            <w:tcW w:w="1418" w:type="dxa"/>
+            <w:tcW w:w="1701" w:type="dxa"/>
             <w:shd w:val="clear" w:color="auto" w:fill="0A5C81"/>
           </w:tcPr>
           <w:p>
@@ -393,7 +392,7 @@
         </w:tc>
         <w:tc>
           <w:tcPr>
-            <w:tcW w:w="1275" w:type="dxa"/>
+            <w:tcW w:w="992" w:type="dxa"/>
             <w:shd w:val="clear" w:color="auto" w:fill="0A5C81"/>
           </w:tcPr>
           <w:p>
@@ -426,6 +425,7 @@
         <w:tc>
           <w:tcPr>
             <w:tcW w:w="5813" w:type="dxa"/>
+            <w:shd w:val="clear" w:color="auto" w:fill="F2F2F2" w:themeFill="background1" w:themeFillShade="F2"/>
           </w:tcPr>
           <w:p>
             <w:pPr>
@@ -455,40 +455,43 @@
         <w:tc>
           <w:tcPr>
             <w:tcW w:w="1984" w:type="dxa"/>
-          </w:tcPr>
-          <w:p>
-            <w:pPr>
-              <w:spacing w:before="0" w:after="0"/>
-              <w:ind w:left="0"/>
-              <w:jc w:val="center"/>
-              <w:rPr>
-                <w:rFonts w:ascii="Poppins" w:hAnsi="Poppins" w:cs="Poppins"/>
-                <w:sz w:val="18"/>
-                <w:szCs w:val="22"/>
-              </w:rPr>
-            </w:pPr>
-          </w:p>
-        </w:tc>
-        <w:tc>
-          <w:tcPr>
-            <w:tcW w:w="1418" w:type="dxa"/>
-          </w:tcPr>
-          <w:p>
-            <w:pPr>
-              <w:spacing w:before="0" w:after="0"/>
-              <w:ind w:left="0"/>
-              <w:jc w:val="center"/>
-              <w:rPr>
-                <w:rFonts w:ascii="Poppins" w:hAnsi="Poppins" w:cs="Poppins"/>
-                <w:sz w:val="18"/>
-                <w:szCs w:val="22"/>
-              </w:rPr>
-            </w:pPr>
-          </w:p>
-        </w:tc>
-        <w:tc>
-          <w:tcPr>
-            <w:tcW w:w="1275" w:type="dxa"/>
+            <w:shd w:val="clear" w:color="auto" w:fill="F2F2F2" w:themeFill="background1" w:themeFillShade="F2"/>
+          </w:tcPr>
+          <w:p>
+            <w:pPr>
+              <w:spacing w:before="0" w:after="0"/>
+              <w:ind w:left="0"/>
+              <w:jc w:val="center"/>
+              <w:rPr>
+                <w:rFonts w:ascii="Poppins" w:hAnsi="Poppins" w:cs="Poppins"/>
+                <w:sz w:val="18"/>
+                <w:szCs w:val="22"/>
+              </w:rPr>
+            </w:pPr>
+          </w:p>
+        </w:tc>
+        <w:tc>
+          <w:tcPr>
+            <w:tcW w:w="1701" w:type="dxa"/>
+            <w:shd w:val="clear" w:color="auto" w:fill="F2F2F2" w:themeFill="background1" w:themeFillShade="F2"/>
+          </w:tcPr>
+          <w:p>
+            <w:pPr>
+              <w:spacing w:before="0" w:after="0"/>
+              <w:ind w:left="0"/>
+              <w:jc w:val="center"/>
+              <w:rPr>
+                <w:rFonts w:ascii="Poppins" w:hAnsi="Poppins" w:cs="Poppins"/>
+                <w:sz w:val="18"/>
+                <w:szCs w:val="22"/>
+              </w:rPr>
+            </w:pPr>
+          </w:p>
+        </w:tc>
+        <w:tc>
+          <w:tcPr>
+            <w:tcW w:w="992" w:type="dxa"/>
+            <w:shd w:val="clear" w:color="auto" w:fill="F2F2F2" w:themeFill="background1" w:themeFillShade="F2"/>
           </w:tcPr>
           <w:p>
             <w:pPr>
@@ -574,24 +577,24 @@
         </w:tc>
         <w:tc>
           <w:tcPr>
-            <w:tcW w:w="1418" w:type="dxa"/>
-          </w:tcPr>
-          <w:p>
-            <w:pPr>
-              <w:spacing w:before="0" w:after="0"/>
-              <w:ind w:left="0"/>
-              <w:jc w:val="center"/>
-              <w:rPr>
-                <w:rFonts w:ascii="Poppins" w:hAnsi="Poppins" w:cs="Poppins"/>
-                <w:sz w:val="18"/>
-                <w:szCs w:val="22"/>
-              </w:rPr>
-            </w:pPr>
-          </w:p>
-        </w:tc>
-        <w:tc>
-          <w:tcPr>
-            <w:tcW w:w="1275" w:type="dxa"/>
+            <w:tcW w:w="1701" w:type="dxa"/>
+          </w:tcPr>
+          <w:p>
+            <w:pPr>
+              <w:spacing w:before="0" w:after="0"/>
+              <w:ind w:left="0"/>
+              <w:jc w:val="center"/>
+              <w:rPr>
+                <w:rFonts w:ascii="Poppins" w:hAnsi="Poppins" w:cs="Poppins"/>
+                <w:sz w:val="18"/>
+                <w:szCs w:val="22"/>
+              </w:rPr>
+            </w:pPr>
+          </w:p>
+        </w:tc>
+        <w:tc>
+          <w:tcPr>
+            <w:tcW w:w="992" w:type="dxa"/>
           </w:tcPr>
           <w:p>
             <w:pPr>
@@ -660,24 +663,24 @@
         </w:tc>
         <w:tc>
           <w:tcPr>
-            <w:tcW w:w="1418" w:type="dxa"/>
-          </w:tcPr>
-          <w:p>
-            <w:pPr>
-              <w:spacing w:before="0" w:after="0"/>
-              <w:ind w:left="0"/>
-              <w:jc w:val="center"/>
-              <w:rPr>
-                <w:rFonts w:ascii="Poppins" w:hAnsi="Poppins" w:cs="Poppins"/>
-                <w:sz w:val="18"/>
-                <w:szCs w:val="22"/>
-              </w:rPr>
-            </w:pPr>
-          </w:p>
-        </w:tc>
-        <w:tc>
-          <w:tcPr>
-            <w:tcW w:w="1275" w:type="dxa"/>
+            <w:tcW w:w="1701" w:type="dxa"/>
+          </w:tcPr>
+          <w:p>
+            <w:pPr>
+              <w:spacing w:before="0" w:after="0"/>
+              <w:ind w:left="0"/>
+              <w:jc w:val="center"/>
+              <w:rPr>
+                <w:rFonts w:ascii="Poppins" w:hAnsi="Poppins" w:cs="Poppins"/>
+                <w:sz w:val="18"/>
+                <w:szCs w:val="22"/>
+              </w:rPr>
+            </w:pPr>
+          </w:p>
+        </w:tc>
+        <w:tc>
+          <w:tcPr>
+            <w:tcW w:w="992" w:type="dxa"/>
           </w:tcPr>
           <w:p>
             <w:pPr>
@@ -746,24 +749,24 @@
         </w:tc>
         <w:tc>
           <w:tcPr>
-            <w:tcW w:w="1418" w:type="dxa"/>
-          </w:tcPr>
-          <w:p>
-            <w:pPr>
-              <w:spacing w:before="0" w:after="0"/>
-              <w:ind w:left="0"/>
-              <w:jc w:val="center"/>
-              <w:rPr>
-                <w:rFonts w:ascii="Poppins" w:hAnsi="Poppins" w:cs="Poppins"/>
-                <w:sz w:val="18"/>
-                <w:szCs w:val="22"/>
-              </w:rPr>
-            </w:pPr>
-          </w:p>
-        </w:tc>
-        <w:tc>
-          <w:tcPr>
-            <w:tcW w:w="1275" w:type="dxa"/>
+            <w:tcW w:w="1701" w:type="dxa"/>
+          </w:tcPr>
+          <w:p>
+            <w:pPr>
+              <w:spacing w:before="0" w:after="0"/>
+              <w:ind w:left="0"/>
+              <w:jc w:val="center"/>
+              <w:rPr>
+                <w:rFonts w:ascii="Poppins" w:hAnsi="Poppins" w:cs="Poppins"/>
+                <w:sz w:val="18"/>
+                <w:szCs w:val="22"/>
+              </w:rPr>
+            </w:pPr>
+          </w:p>
+        </w:tc>
+        <w:tc>
+          <w:tcPr>
+            <w:tcW w:w="992" w:type="dxa"/>
           </w:tcPr>
           <w:p>
             <w:pPr>
@@ -783,6 +786,7 @@
         <w:tc>
           <w:tcPr>
             <w:tcW w:w="5813" w:type="dxa"/>
+            <w:shd w:val="clear" w:color="auto" w:fill="F2F2F2" w:themeFill="background1" w:themeFillShade="F2"/>
           </w:tcPr>
           <w:p>
             <w:pPr>
@@ -812,40 +816,43 @@
         <w:tc>
           <w:tcPr>
             <w:tcW w:w="1984" w:type="dxa"/>
-          </w:tcPr>
-          <w:p>
-            <w:pPr>
-              <w:spacing w:before="0" w:after="0"/>
-              <w:ind w:left="0"/>
-              <w:jc w:val="center"/>
-              <w:rPr>
-                <w:rFonts w:ascii="Poppins" w:hAnsi="Poppins" w:cs="Poppins"/>
-                <w:sz w:val="18"/>
-                <w:szCs w:val="22"/>
-              </w:rPr>
-            </w:pPr>
-          </w:p>
-        </w:tc>
-        <w:tc>
-          <w:tcPr>
-            <w:tcW w:w="1418" w:type="dxa"/>
-          </w:tcPr>
-          <w:p>
-            <w:pPr>
-              <w:spacing w:before="0" w:after="0"/>
-              <w:ind w:left="0"/>
-              <w:jc w:val="center"/>
-              <w:rPr>
-                <w:rFonts w:ascii="Poppins" w:hAnsi="Poppins" w:cs="Poppins"/>
-                <w:sz w:val="18"/>
-                <w:szCs w:val="22"/>
-              </w:rPr>
-            </w:pPr>
-          </w:p>
-        </w:tc>
-        <w:tc>
-          <w:tcPr>
-            <w:tcW w:w="1275" w:type="dxa"/>
+            <w:shd w:val="clear" w:color="auto" w:fill="F2F2F2" w:themeFill="background1" w:themeFillShade="F2"/>
+          </w:tcPr>
+          <w:p>
+            <w:pPr>
+              <w:spacing w:before="0" w:after="0"/>
+              <w:ind w:left="0"/>
+              <w:jc w:val="center"/>
+              <w:rPr>
+                <w:rFonts w:ascii="Poppins" w:hAnsi="Poppins" w:cs="Poppins"/>
+                <w:sz w:val="18"/>
+                <w:szCs w:val="22"/>
+              </w:rPr>
+            </w:pPr>
+          </w:p>
+        </w:tc>
+        <w:tc>
+          <w:tcPr>
+            <w:tcW w:w="1701" w:type="dxa"/>
+            <w:shd w:val="clear" w:color="auto" w:fill="F2F2F2" w:themeFill="background1" w:themeFillShade="F2"/>
+          </w:tcPr>
+          <w:p>
+            <w:pPr>
+              <w:spacing w:before="0" w:after="0"/>
+              <w:ind w:left="0"/>
+              <w:jc w:val="center"/>
+              <w:rPr>
+                <w:rFonts w:ascii="Poppins" w:hAnsi="Poppins" w:cs="Poppins"/>
+                <w:sz w:val="18"/>
+                <w:szCs w:val="22"/>
+              </w:rPr>
+            </w:pPr>
+          </w:p>
+        </w:tc>
+        <w:tc>
+          <w:tcPr>
+            <w:tcW w:w="992" w:type="dxa"/>
+            <w:shd w:val="clear" w:color="auto" w:fill="F2F2F2" w:themeFill="background1" w:themeFillShade="F2"/>
           </w:tcPr>
           <w:p>
             <w:pPr>
@@ -915,24 +922,24 @@
         </w:tc>
         <w:tc>
           <w:tcPr>
-            <w:tcW w:w="1418" w:type="dxa"/>
-          </w:tcPr>
-          <w:p>
-            <w:pPr>
-              <w:spacing w:before="0" w:after="0"/>
-              <w:ind w:left="0"/>
-              <w:jc w:val="center"/>
-              <w:rPr>
-                <w:rFonts w:ascii="Poppins" w:hAnsi="Poppins" w:cs="Poppins"/>
-                <w:sz w:val="18"/>
-                <w:szCs w:val="22"/>
-              </w:rPr>
-            </w:pPr>
-          </w:p>
-        </w:tc>
-        <w:tc>
-          <w:tcPr>
-            <w:tcW w:w="1275" w:type="dxa"/>
+            <w:tcW w:w="1701" w:type="dxa"/>
+          </w:tcPr>
+          <w:p>
+            <w:pPr>
+              <w:spacing w:before="0" w:after="0"/>
+              <w:ind w:left="0"/>
+              <w:jc w:val="center"/>
+              <w:rPr>
+                <w:rFonts w:ascii="Poppins" w:hAnsi="Poppins" w:cs="Poppins"/>
+                <w:sz w:val="18"/>
+                <w:szCs w:val="22"/>
+              </w:rPr>
+            </w:pPr>
+          </w:p>
+        </w:tc>
+        <w:tc>
+          <w:tcPr>
+            <w:tcW w:w="992" w:type="dxa"/>
           </w:tcPr>
           <w:p>
             <w:pPr>
@@ -952,6 +959,7 @@
         <w:tc>
           <w:tcPr>
             <w:tcW w:w="5813" w:type="dxa"/>
+            <w:shd w:val="clear" w:color="auto" w:fill="F2F2F2" w:themeFill="background1" w:themeFillShade="F2"/>
           </w:tcPr>
           <w:p>
             <w:pPr>
@@ -981,40 +989,43 @@
         <w:tc>
           <w:tcPr>
             <w:tcW w:w="1984" w:type="dxa"/>
-          </w:tcPr>
-          <w:p>
-            <w:pPr>
-              <w:spacing w:before="0" w:after="0"/>
-              <w:ind w:left="0"/>
-              <w:jc w:val="center"/>
-              <w:rPr>
-                <w:rFonts w:ascii="Poppins" w:hAnsi="Poppins" w:cs="Poppins"/>
-                <w:sz w:val="18"/>
-                <w:szCs w:val="22"/>
-              </w:rPr>
-            </w:pPr>
-          </w:p>
-        </w:tc>
-        <w:tc>
-          <w:tcPr>
-            <w:tcW w:w="1418" w:type="dxa"/>
-          </w:tcPr>
-          <w:p>
-            <w:pPr>
-              <w:spacing w:before="0" w:after="0"/>
-              <w:ind w:left="0"/>
-              <w:jc w:val="center"/>
-              <w:rPr>
-                <w:rFonts w:ascii="Poppins" w:hAnsi="Poppins" w:cs="Poppins"/>
-                <w:sz w:val="18"/>
-                <w:szCs w:val="22"/>
-              </w:rPr>
-            </w:pPr>
-          </w:p>
-        </w:tc>
-        <w:tc>
-          <w:tcPr>
-            <w:tcW w:w="1275" w:type="dxa"/>
+            <w:shd w:val="clear" w:color="auto" w:fill="F2F2F2" w:themeFill="background1" w:themeFillShade="F2"/>
+          </w:tcPr>
+          <w:p>
+            <w:pPr>
+              <w:spacing w:before="0" w:after="0"/>
+              <w:ind w:left="0"/>
+              <w:jc w:val="center"/>
+              <w:rPr>
+                <w:rFonts w:ascii="Poppins" w:hAnsi="Poppins" w:cs="Poppins"/>
+                <w:sz w:val="18"/>
+                <w:szCs w:val="22"/>
+              </w:rPr>
+            </w:pPr>
+          </w:p>
+        </w:tc>
+        <w:tc>
+          <w:tcPr>
+            <w:tcW w:w="1701" w:type="dxa"/>
+            <w:shd w:val="clear" w:color="auto" w:fill="F2F2F2" w:themeFill="background1" w:themeFillShade="F2"/>
+          </w:tcPr>
+          <w:p>
+            <w:pPr>
+              <w:spacing w:before="0" w:after="0"/>
+              <w:ind w:left="0"/>
+              <w:jc w:val="center"/>
+              <w:rPr>
+                <w:rFonts w:ascii="Poppins" w:hAnsi="Poppins" w:cs="Poppins"/>
+                <w:sz w:val="18"/>
+                <w:szCs w:val="22"/>
+              </w:rPr>
+            </w:pPr>
+          </w:p>
+        </w:tc>
+        <w:tc>
+          <w:tcPr>
+            <w:tcW w:w="992" w:type="dxa"/>
+            <w:shd w:val="clear" w:color="auto" w:fill="F2F2F2" w:themeFill="background1" w:themeFillShade="F2"/>
           </w:tcPr>
           <w:p>
             <w:pPr>
@@ -1085,24 +1096,24 @@
         </w:tc>
         <w:tc>
           <w:tcPr>
-            <w:tcW w:w="1418" w:type="dxa"/>
-          </w:tcPr>
-          <w:p>
-            <w:pPr>
-              <w:spacing w:before="0" w:after="0"/>
-              <w:ind w:left="0"/>
-              <w:jc w:val="center"/>
-              <w:rPr>
-                <w:rFonts w:ascii="Poppins" w:hAnsi="Poppins" w:cs="Poppins"/>
-                <w:sz w:val="18"/>
-                <w:szCs w:val="22"/>
-              </w:rPr>
-            </w:pPr>
-          </w:p>
-        </w:tc>
-        <w:tc>
-          <w:tcPr>
-            <w:tcW w:w="1275" w:type="dxa"/>
+            <w:tcW w:w="1701" w:type="dxa"/>
+          </w:tcPr>
+          <w:p>
+            <w:pPr>
+              <w:spacing w:before="0" w:after="0"/>
+              <w:ind w:left="0"/>
+              <w:jc w:val="center"/>
+              <w:rPr>
+                <w:rFonts w:ascii="Poppins" w:hAnsi="Poppins" w:cs="Poppins"/>
+                <w:sz w:val="18"/>
+                <w:szCs w:val="22"/>
+              </w:rPr>
+            </w:pPr>
+          </w:p>
+        </w:tc>
+        <w:tc>
+          <w:tcPr>
+            <w:tcW w:w="992" w:type="dxa"/>
           </w:tcPr>
           <w:p>
             <w:pPr>
@@ -1172,24 +1183,24 @@
         </w:tc>
         <w:tc>
           <w:tcPr>
-            <w:tcW w:w="1418" w:type="dxa"/>
-          </w:tcPr>
-          <w:p>
-            <w:pPr>
-              <w:spacing w:before="0" w:after="0"/>
-              <w:ind w:left="0"/>
-              <w:jc w:val="center"/>
-              <w:rPr>
-                <w:rFonts w:ascii="Poppins" w:hAnsi="Poppins" w:cs="Poppins"/>
-                <w:sz w:val="18"/>
-                <w:szCs w:val="22"/>
-              </w:rPr>
-            </w:pPr>
-          </w:p>
-        </w:tc>
-        <w:tc>
-          <w:tcPr>
-            <w:tcW w:w="1275" w:type="dxa"/>
+            <w:tcW w:w="1701" w:type="dxa"/>
+          </w:tcPr>
+          <w:p>
+            <w:pPr>
+              <w:spacing w:before="0" w:after="0"/>
+              <w:ind w:left="0"/>
+              <w:jc w:val="center"/>
+              <w:rPr>
+                <w:rFonts w:ascii="Poppins" w:hAnsi="Poppins" w:cs="Poppins"/>
+                <w:sz w:val="18"/>
+                <w:szCs w:val="22"/>
+              </w:rPr>
+            </w:pPr>
+          </w:p>
+        </w:tc>
+        <w:tc>
+          <w:tcPr>
+            <w:tcW w:w="992" w:type="dxa"/>
           </w:tcPr>
           <w:p>
             <w:pPr>
@@ -1209,6 +1220,7 @@
         <w:tc>
           <w:tcPr>
             <w:tcW w:w="5813" w:type="dxa"/>
+            <w:shd w:val="clear" w:color="auto" w:fill="F2F2F2" w:themeFill="background1" w:themeFillShade="F2"/>
           </w:tcPr>
           <w:p>
             <w:pPr>
@@ -1238,40 +1250,43 @@
         <w:tc>
           <w:tcPr>
             <w:tcW w:w="1984" w:type="dxa"/>
-          </w:tcPr>
-          <w:p>
-            <w:pPr>
-              <w:spacing w:before="0" w:after="0"/>
-              <w:ind w:left="0"/>
-              <w:jc w:val="center"/>
-              <w:rPr>
-                <w:rFonts w:ascii="Poppins" w:hAnsi="Poppins" w:cs="Poppins"/>
-                <w:sz w:val="18"/>
-                <w:szCs w:val="22"/>
-              </w:rPr>
-            </w:pPr>
-          </w:p>
-        </w:tc>
-        <w:tc>
-          <w:tcPr>
-            <w:tcW w:w="1418" w:type="dxa"/>
-          </w:tcPr>
-          <w:p>
-            <w:pPr>
-              <w:spacing w:before="0" w:after="0"/>
-              <w:ind w:left="0"/>
-              <w:jc w:val="center"/>
-              <w:rPr>
-                <w:rFonts w:ascii="Poppins" w:hAnsi="Poppins" w:cs="Poppins"/>
-                <w:sz w:val="18"/>
-                <w:szCs w:val="22"/>
-              </w:rPr>
-            </w:pPr>
-          </w:p>
-        </w:tc>
-        <w:tc>
-          <w:tcPr>
-            <w:tcW w:w="1275" w:type="dxa"/>
+            <w:shd w:val="clear" w:color="auto" w:fill="F2F2F2" w:themeFill="background1" w:themeFillShade="F2"/>
+          </w:tcPr>
+          <w:p>
+            <w:pPr>
+              <w:spacing w:before="0" w:after="0"/>
+              <w:ind w:left="0"/>
+              <w:jc w:val="center"/>
+              <w:rPr>
+                <w:rFonts w:ascii="Poppins" w:hAnsi="Poppins" w:cs="Poppins"/>
+                <w:sz w:val="18"/>
+                <w:szCs w:val="22"/>
+              </w:rPr>
+            </w:pPr>
+          </w:p>
+        </w:tc>
+        <w:tc>
+          <w:tcPr>
+            <w:tcW w:w="1701" w:type="dxa"/>
+            <w:shd w:val="clear" w:color="auto" w:fill="F2F2F2" w:themeFill="background1" w:themeFillShade="F2"/>
+          </w:tcPr>
+          <w:p>
+            <w:pPr>
+              <w:spacing w:before="0" w:after="0"/>
+              <w:ind w:left="0"/>
+              <w:jc w:val="center"/>
+              <w:rPr>
+                <w:rFonts w:ascii="Poppins" w:hAnsi="Poppins" w:cs="Poppins"/>
+                <w:sz w:val="18"/>
+                <w:szCs w:val="22"/>
+              </w:rPr>
+            </w:pPr>
+          </w:p>
+        </w:tc>
+        <w:tc>
+          <w:tcPr>
+            <w:tcW w:w="992" w:type="dxa"/>
+            <w:shd w:val="clear" w:color="auto" w:fill="F2F2F2" w:themeFill="background1" w:themeFillShade="F2"/>
           </w:tcPr>
           <w:p>
             <w:pPr>
@@ -1341,24 +1356,24 @@
         </w:tc>
         <w:tc>
           <w:tcPr>
-            <w:tcW w:w="1418" w:type="dxa"/>
-          </w:tcPr>
-          <w:p>
-            <w:pPr>
-              <w:spacing w:before="0" w:after="0"/>
-              <w:ind w:left="0"/>
-              <w:jc w:val="center"/>
-              <w:rPr>
-                <w:rFonts w:ascii="Poppins" w:hAnsi="Poppins" w:cs="Poppins"/>
-                <w:sz w:val="18"/>
-                <w:szCs w:val="22"/>
-              </w:rPr>
-            </w:pPr>
-          </w:p>
-        </w:tc>
-        <w:tc>
-          <w:tcPr>
-            <w:tcW w:w="1275" w:type="dxa"/>
+            <w:tcW w:w="1701" w:type="dxa"/>
+          </w:tcPr>
+          <w:p>
+            <w:pPr>
+              <w:spacing w:before="0" w:after="0"/>
+              <w:ind w:left="0"/>
+              <w:jc w:val="center"/>
+              <w:rPr>
+                <w:rFonts w:ascii="Poppins" w:hAnsi="Poppins" w:cs="Poppins"/>
+                <w:sz w:val="18"/>
+                <w:szCs w:val="22"/>
+              </w:rPr>
+            </w:pPr>
+          </w:p>
+        </w:tc>
+        <w:tc>
+          <w:tcPr>
+            <w:tcW w:w="992" w:type="dxa"/>
           </w:tcPr>
           <w:p>
             <w:pPr>
@@ -1428,24 +1443,24 @@
         </w:tc>
         <w:tc>
           <w:tcPr>
-            <w:tcW w:w="1418" w:type="dxa"/>
-          </w:tcPr>
-          <w:p>
-            <w:pPr>
-              <w:spacing w:before="0" w:after="0"/>
-              <w:ind w:left="0"/>
-              <w:jc w:val="center"/>
-              <w:rPr>
-                <w:rFonts w:ascii="Poppins" w:hAnsi="Poppins" w:cs="Poppins"/>
-                <w:sz w:val="18"/>
-                <w:szCs w:val="22"/>
-              </w:rPr>
-            </w:pPr>
-          </w:p>
-        </w:tc>
-        <w:tc>
-          <w:tcPr>
-            <w:tcW w:w="1275" w:type="dxa"/>
+            <w:tcW w:w="1701" w:type="dxa"/>
+          </w:tcPr>
+          <w:p>
+            <w:pPr>
+              <w:spacing w:before="0" w:after="0"/>
+              <w:ind w:left="0"/>
+              <w:jc w:val="center"/>
+              <w:rPr>
+                <w:rFonts w:ascii="Poppins" w:hAnsi="Poppins" w:cs="Poppins"/>
+                <w:sz w:val="18"/>
+                <w:szCs w:val="22"/>
+              </w:rPr>
+            </w:pPr>
+          </w:p>
+        </w:tc>
+        <w:tc>
+          <w:tcPr>
+            <w:tcW w:w="992" w:type="dxa"/>
           </w:tcPr>
           <w:p>
             <w:pPr>
@@ -1515,24 +1530,24 @@
         </w:tc>
         <w:tc>
           <w:tcPr>
-            <w:tcW w:w="1418" w:type="dxa"/>
-          </w:tcPr>
-          <w:p>
-            <w:pPr>
-              <w:spacing w:before="0" w:after="0"/>
-              <w:ind w:left="0"/>
-              <w:jc w:val="center"/>
-              <w:rPr>
-                <w:rFonts w:ascii="Poppins" w:hAnsi="Poppins" w:cs="Poppins"/>
-                <w:sz w:val="18"/>
-                <w:szCs w:val="22"/>
-              </w:rPr>
-            </w:pPr>
-          </w:p>
-        </w:tc>
-        <w:tc>
-          <w:tcPr>
-            <w:tcW w:w="1275" w:type="dxa"/>
+            <w:tcW w:w="1701" w:type="dxa"/>
+          </w:tcPr>
+          <w:p>
+            <w:pPr>
+              <w:spacing w:before="0" w:after="0"/>
+              <w:ind w:left="0"/>
+              <w:jc w:val="center"/>
+              <w:rPr>
+                <w:rFonts w:ascii="Poppins" w:hAnsi="Poppins" w:cs="Poppins"/>
+                <w:sz w:val="18"/>
+                <w:szCs w:val="22"/>
+              </w:rPr>
+            </w:pPr>
+          </w:p>
+        </w:tc>
+        <w:tc>
+          <w:tcPr>
+            <w:tcW w:w="992" w:type="dxa"/>
           </w:tcPr>
           <w:p>
             <w:pPr>
@@ -1602,24 +1617,24 @@
         </w:tc>
         <w:tc>
           <w:tcPr>
-            <w:tcW w:w="1418" w:type="dxa"/>
-          </w:tcPr>
-          <w:p>
-            <w:pPr>
-              <w:spacing w:before="0" w:after="0"/>
-              <w:ind w:left="0"/>
-              <w:jc w:val="center"/>
-              <w:rPr>
-                <w:rFonts w:ascii="Poppins" w:hAnsi="Poppins" w:cs="Poppins"/>
-                <w:sz w:val="18"/>
-                <w:szCs w:val="22"/>
-              </w:rPr>
-            </w:pPr>
-          </w:p>
-        </w:tc>
-        <w:tc>
-          <w:tcPr>
-            <w:tcW w:w="1275" w:type="dxa"/>
+            <w:tcW w:w="1701" w:type="dxa"/>
+          </w:tcPr>
+          <w:p>
+            <w:pPr>
+              <w:spacing w:before="0" w:after="0"/>
+              <w:ind w:left="0"/>
+              <w:jc w:val="center"/>
+              <w:rPr>
+                <w:rFonts w:ascii="Poppins" w:hAnsi="Poppins" w:cs="Poppins"/>
+                <w:sz w:val="18"/>
+                <w:szCs w:val="22"/>
+              </w:rPr>
+            </w:pPr>
+          </w:p>
+        </w:tc>
+        <w:tc>
+          <w:tcPr>
+            <w:tcW w:w="992" w:type="dxa"/>
           </w:tcPr>
           <w:p>
             <w:pPr>
@@ -1689,24 +1704,24 @@
         </w:tc>
         <w:tc>
           <w:tcPr>
-            <w:tcW w:w="1418" w:type="dxa"/>
-          </w:tcPr>
-          <w:p>
-            <w:pPr>
-              <w:spacing w:before="0" w:after="0"/>
-              <w:ind w:left="0"/>
-              <w:jc w:val="center"/>
-              <w:rPr>
-                <w:rFonts w:ascii="Poppins" w:hAnsi="Poppins" w:cs="Poppins"/>
-                <w:sz w:val="18"/>
-                <w:szCs w:val="22"/>
-              </w:rPr>
-            </w:pPr>
-          </w:p>
-        </w:tc>
-        <w:tc>
-          <w:tcPr>
-            <w:tcW w:w="1275" w:type="dxa"/>
+            <w:tcW w:w="1701" w:type="dxa"/>
+          </w:tcPr>
+          <w:p>
+            <w:pPr>
+              <w:spacing w:before="0" w:after="0"/>
+              <w:ind w:left="0"/>
+              <w:jc w:val="center"/>
+              <w:rPr>
+                <w:rFonts w:ascii="Poppins" w:hAnsi="Poppins" w:cs="Poppins"/>
+                <w:sz w:val="18"/>
+                <w:szCs w:val="22"/>
+              </w:rPr>
+            </w:pPr>
+          </w:p>
+        </w:tc>
+        <w:tc>
+          <w:tcPr>
+            <w:tcW w:w="992" w:type="dxa"/>
           </w:tcPr>
           <w:p>
             <w:pPr>
@@ -1776,24 +1791,24 @@
         </w:tc>
         <w:tc>
           <w:tcPr>
-            <w:tcW w:w="1418" w:type="dxa"/>
-          </w:tcPr>
-          <w:p>
-            <w:pPr>
-              <w:spacing w:before="0" w:after="0"/>
-              <w:ind w:left="0"/>
-              <w:jc w:val="center"/>
-              <w:rPr>
-                <w:rFonts w:ascii="Poppins" w:hAnsi="Poppins" w:cs="Poppins"/>
-                <w:sz w:val="18"/>
-                <w:szCs w:val="22"/>
-              </w:rPr>
-            </w:pPr>
-          </w:p>
-        </w:tc>
-        <w:tc>
-          <w:tcPr>
-            <w:tcW w:w="1275" w:type="dxa"/>
+            <w:tcW w:w="1701" w:type="dxa"/>
+          </w:tcPr>
+          <w:p>
+            <w:pPr>
+              <w:spacing w:before="0" w:after="0"/>
+              <w:ind w:left="0"/>
+              <w:jc w:val="center"/>
+              <w:rPr>
+                <w:rFonts w:ascii="Poppins" w:hAnsi="Poppins" w:cs="Poppins"/>
+                <w:sz w:val="18"/>
+                <w:szCs w:val="22"/>
+              </w:rPr>
+            </w:pPr>
+          </w:p>
+        </w:tc>
+        <w:tc>
+          <w:tcPr>
+            <w:tcW w:w="992" w:type="dxa"/>
           </w:tcPr>
           <w:p>
             <w:pPr>
@@ -1813,6 +1828,7 @@
         <w:tc>
           <w:tcPr>
             <w:tcW w:w="5813" w:type="dxa"/>
+            <w:shd w:val="clear" w:color="auto" w:fill="F2F2F2" w:themeFill="background1" w:themeFillShade="F2"/>
           </w:tcPr>
           <w:p>
             <w:pPr>
@@ -1842,40 +1858,43 @@
         <w:tc>
           <w:tcPr>
             <w:tcW w:w="1984" w:type="dxa"/>
-          </w:tcPr>
-          <w:p>
-            <w:pPr>
-              <w:spacing w:before="0" w:after="0"/>
-              <w:ind w:left="0"/>
-              <w:jc w:val="center"/>
-              <w:rPr>
-                <w:rFonts w:ascii="Poppins" w:hAnsi="Poppins" w:cs="Poppins"/>
-                <w:sz w:val="18"/>
-                <w:szCs w:val="22"/>
-              </w:rPr>
-            </w:pPr>
-          </w:p>
-        </w:tc>
-        <w:tc>
-          <w:tcPr>
-            <w:tcW w:w="1418" w:type="dxa"/>
-          </w:tcPr>
-          <w:p>
-            <w:pPr>
-              <w:spacing w:before="0" w:after="0"/>
-              <w:ind w:left="0"/>
-              <w:jc w:val="center"/>
-              <w:rPr>
-                <w:rFonts w:ascii="Poppins" w:hAnsi="Poppins" w:cs="Poppins"/>
-                <w:sz w:val="18"/>
-                <w:szCs w:val="22"/>
-              </w:rPr>
-            </w:pPr>
-          </w:p>
-        </w:tc>
-        <w:tc>
-          <w:tcPr>
-            <w:tcW w:w="1275" w:type="dxa"/>
+            <w:shd w:val="clear" w:color="auto" w:fill="F2F2F2" w:themeFill="background1" w:themeFillShade="F2"/>
+          </w:tcPr>
+          <w:p>
+            <w:pPr>
+              <w:spacing w:before="0" w:after="0"/>
+              <w:ind w:left="0"/>
+              <w:jc w:val="center"/>
+              <w:rPr>
+                <w:rFonts w:ascii="Poppins" w:hAnsi="Poppins" w:cs="Poppins"/>
+                <w:sz w:val="18"/>
+                <w:szCs w:val="22"/>
+              </w:rPr>
+            </w:pPr>
+          </w:p>
+        </w:tc>
+        <w:tc>
+          <w:tcPr>
+            <w:tcW w:w="1701" w:type="dxa"/>
+            <w:shd w:val="clear" w:color="auto" w:fill="F2F2F2" w:themeFill="background1" w:themeFillShade="F2"/>
+          </w:tcPr>
+          <w:p>
+            <w:pPr>
+              <w:spacing w:before="0" w:after="0"/>
+              <w:ind w:left="0"/>
+              <w:jc w:val="center"/>
+              <w:rPr>
+                <w:rFonts w:ascii="Poppins" w:hAnsi="Poppins" w:cs="Poppins"/>
+                <w:sz w:val="18"/>
+                <w:szCs w:val="22"/>
+              </w:rPr>
+            </w:pPr>
+          </w:p>
+        </w:tc>
+        <w:tc>
+          <w:tcPr>
+            <w:tcW w:w="992" w:type="dxa"/>
+            <w:shd w:val="clear" w:color="auto" w:fill="F2F2F2" w:themeFill="background1" w:themeFillShade="F2"/>
           </w:tcPr>
           <w:p>
             <w:pPr>
@@ -1945,24 +1964,24 @@
         </w:tc>
         <w:tc>
           <w:tcPr>
-            <w:tcW w:w="1418" w:type="dxa"/>
-          </w:tcPr>
-          <w:p>
-            <w:pPr>
-              <w:spacing w:before="0" w:after="0"/>
-              <w:ind w:left="0"/>
-              <w:jc w:val="center"/>
-              <w:rPr>
-                <w:rFonts w:ascii="Poppins" w:hAnsi="Poppins" w:cs="Poppins"/>
-                <w:sz w:val="18"/>
-                <w:szCs w:val="22"/>
-              </w:rPr>
-            </w:pPr>
-          </w:p>
-        </w:tc>
-        <w:tc>
-          <w:tcPr>
-            <w:tcW w:w="1275" w:type="dxa"/>
+            <w:tcW w:w="1701" w:type="dxa"/>
+          </w:tcPr>
+          <w:p>
+            <w:pPr>
+              <w:spacing w:before="0" w:after="0"/>
+              <w:ind w:left="0"/>
+              <w:jc w:val="center"/>
+              <w:rPr>
+                <w:rFonts w:ascii="Poppins" w:hAnsi="Poppins" w:cs="Poppins"/>
+                <w:sz w:val="18"/>
+                <w:szCs w:val="22"/>
+              </w:rPr>
+            </w:pPr>
+          </w:p>
+        </w:tc>
+        <w:tc>
+          <w:tcPr>
+            <w:tcW w:w="992" w:type="dxa"/>
           </w:tcPr>
           <w:p>
             <w:pPr>
@@ -2032,24 +2051,24 @@
         </w:tc>
         <w:tc>
           <w:tcPr>
-            <w:tcW w:w="1418" w:type="dxa"/>
-          </w:tcPr>
-          <w:p>
-            <w:pPr>
-              <w:spacing w:before="0" w:after="0"/>
-              <w:ind w:left="0"/>
-              <w:jc w:val="center"/>
-              <w:rPr>
-                <w:rFonts w:ascii="Poppins" w:hAnsi="Poppins" w:cs="Poppins"/>
-                <w:sz w:val="18"/>
-                <w:szCs w:val="22"/>
-              </w:rPr>
-            </w:pPr>
-          </w:p>
-        </w:tc>
-        <w:tc>
-          <w:tcPr>
-            <w:tcW w:w="1275" w:type="dxa"/>
+            <w:tcW w:w="1701" w:type="dxa"/>
+          </w:tcPr>
+          <w:p>
+            <w:pPr>
+              <w:spacing w:before="0" w:after="0"/>
+              <w:ind w:left="0"/>
+              <w:jc w:val="center"/>
+              <w:rPr>
+                <w:rFonts w:ascii="Poppins" w:hAnsi="Poppins" w:cs="Poppins"/>
+                <w:sz w:val="18"/>
+                <w:szCs w:val="22"/>
+              </w:rPr>
+            </w:pPr>
+          </w:p>
+        </w:tc>
+        <w:tc>
+          <w:tcPr>
+            <w:tcW w:w="992" w:type="dxa"/>
           </w:tcPr>
           <w:p>
             <w:pPr>
@@ -2119,24 +2138,24 @@
         </w:tc>
         <w:tc>
           <w:tcPr>
-            <w:tcW w:w="1418" w:type="dxa"/>
-          </w:tcPr>
-          <w:p>
-            <w:pPr>
-              <w:spacing w:before="0" w:after="0"/>
-              <w:ind w:left="0"/>
-              <w:jc w:val="center"/>
-              <w:rPr>
-                <w:rFonts w:ascii="Poppins" w:hAnsi="Poppins" w:cs="Poppins"/>
-                <w:sz w:val="18"/>
-                <w:szCs w:val="22"/>
-              </w:rPr>
-            </w:pPr>
-          </w:p>
-        </w:tc>
-        <w:tc>
-          <w:tcPr>
-            <w:tcW w:w="1275" w:type="dxa"/>
+            <w:tcW w:w="1701" w:type="dxa"/>
+          </w:tcPr>
+          <w:p>
+            <w:pPr>
+              <w:spacing w:before="0" w:after="0"/>
+              <w:ind w:left="0"/>
+              <w:jc w:val="center"/>
+              <w:rPr>
+                <w:rFonts w:ascii="Poppins" w:hAnsi="Poppins" w:cs="Poppins"/>
+                <w:sz w:val="18"/>
+                <w:szCs w:val="22"/>
+              </w:rPr>
+            </w:pPr>
+          </w:p>
+        </w:tc>
+        <w:tc>
+          <w:tcPr>
+            <w:tcW w:w="992" w:type="dxa"/>
           </w:tcPr>
           <w:p>
             <w:pPr>
@@ -2198,11 +2217,20 @@
                 <w:szCs w:val="22"/>
               </w:rPr>
             </w:pPr>
-          </w:p>
-        </w:tc>
-        <w:tc>
-          <w:tcPr>
-            <w:tcW w:w="1418" w:type="dxa"/>
+            <w:r>
+              <w:rPr>
+                <w:rFonts w:ascii="Poppins" w:hAnsi="Poppins" w:cs="Poppins"/>
+                <w:color w:val="FFFFFF" w:themeColor="background1"/>
+                <w:sz w:val="18"/>
+                <w:szCs w:val="22"/>
+              </w:rPr>
+              <w:t>{{moyenne}}</w:t>
+            </w:r>
+          </w:p>
+        </w:tc>
+        <w:tc>
+          <w:tcPr>
+            <w:tcW w:w="1701" w:type="dxa"/>
             <w:shd w:val="clear" w:color="auto" w:fill="0A5C81"/>
           </w:tcPr>
           <w:p>
@@ -2223,7 +2251,7 @@
         </w:tc>
         <w:tc>
           <w:tcPr>
-            <w:tcW w:w="1275" w:type="dxa"/>
+            <w:tcW w:w="992" w:type="dxa"/>
             <w:shd w:val="clear" w:color="auto" w:fill="0A5C81"/>
           </w:tcPr>
           <w:p>
@@ -3195,7 +3223,7 @@
   <w:style w:type="paragraph" w:default="1" w:styleId="Normal">
     <w:name w:val="Normal"/>
     <w:qFormat/>
-    <w:rsid w:val="00EA61A7"/>
+    <w:rsid w:val="00F54457"/>
     <w:pPr>
       <w:spacing w:after="160" w:line="278" w:lineRule="auto"/>
     </w:pPr>
@@ -3253,7 +3281,7 @@
     <w:uiPriority w:val="1"/>
     <w:semiHidden/>
     <w:unhideWhenUsed/>
-    <w:rsid w:val="00EA61A7"/>
+    <w:rsid w:val="00F54457"/>
   </w:style>
   <w:style w:type="table" w:default="1" w:styleId="TableauNormal">
     <w:name w:val="Normal Table"/>
@@ -3275,7 +3303,7 @@
     <w:uiPriority w:val="99"/>
     <w:semiHidden/>
     <w:unhideWhenUsed/>
-    <w:rsid w:val="00EA61A7"/>
+    <w:rsid w:val="00F54457"/>
   </w:style>
   <w:style w:type="paragraph" w:styleId="Titre">
     <w:name w:val="Title"/>

</xml_diff>

<commit_message>
Mise en place du calcul des moyennes pondérées
</commit_message>
<xml_diff>
--- a/backend/bulletins/M1_S1/modeleM1S1.docx
+++ b/backend/bulletins/M1_S1/modeleM1S1.docx
@@ -152,6 +152,7 @@
               </w:rPr>
               <w:t>{{</w:t>
             </w:r>
+            <w:proofErr w:type="spellStart"/>
             <w:r>
               <w:rPr>
                 <w:rFonts w:ascii="Poppins" w:hAnsi="Poppins" w:cs="Poppins"/>
@@ -170,6 +171,7 @@
               </w:rPr>
               <w:t>Apprenant</w:t>
             </w:r>
+            <w:proofErr w:type="spellEnd"/>
             <w:r>
               <w:rPr>
                 <w:rFonts w:ascii="Poppins" w:hAnsi="Poppins" w:cs="Poppins"/>
@@ -583,7 +585,6 @@
             <w:pPr>
               <w:spacing w:before="0" w:after="0"/>
               <w:ind w:left="0"/>
-              <w:jc w:val="center"/>
               <w:rPr>
                 <w:rFonts w:ascii="Poppins" w:hAnsi="Poppins" w:cs="Poppins"/>
                 <w:sz w:val="18"/>
@@ -718,7 +719,25 @@
                 <w:sz w:val="18"/>
                 <w:szCs w:val="22"/>
               </w:rPr>
-              <w:t>{{economie}}</w:t>
+              <w:t>{{</w:t>
+            </w:r>
+            <w:proofErr w:type="spellStart"/>
+            <w:r>
+              <w:rPr>
+                <w:rFonts w:ascii="Poppins" w:hAnsi="Poppins" w:cs="Poppins"/>
+                <w:sz w:val="18"/>
+                <w:szCs w:val="22"/>
+              </w:rPr>
+              <w:t>economie</w:t>
+            </w:r>
+            <w:proofErr w:type="spellEnd"/>
+            <w:r>
+              <w:rPr>
+                <w:rFonts w:ascii="Poppins" w:hAnsi="Poppins" w:cs="Poppins"/>
+                <w:sz w:val="18"/>
+                <w:szCs w:val="22"/>
+              </w:rPr>
+              <w:t>}}</w:t>
             </w:r>
           </w:p>
         </w:tc>
@@ -1851,7 +1870,29 @@
                 <w:sz w:val="18"/>
                 <w:szCs w:val="22"/>
               </w:rPr>
-              <w:t>{{UESPE_Title}}</w:t>
+              <w:t>{{</w:t>
+            </w:r>
+            <w:proofErr w:type="spellStart"/>
+            <w:r>
+              <w:rPr>
+                <w:rFonts w:ascii="Poppins" w:hAnsi="Poppins" w:cs="Poppins"/>
+                <w:b/>
+                <w:bCs/>
+                <w:sz w:val="18"/>
+                <w:szCs w:val="22"/>
+              </w:rPr>
+              <w:t>UESPE_Title</w:t>
+            </w:r>
+            <w:proofErr w:type="spellEnd"/>
+            <w:r>
+              <w:rPr>
+                <w:rFonts w:ascii="Poppins" w:hAnsi="Poppins" w:cs="Poppins"/>
+                <w:b/>
+                <w:bCs/>
+                <w:sz w:val="18"/>
+                <w:szCs w:val="22"/>
+              </w:rPr>
+              <w:t>}}</w:t>
             </w:r>
           </w:p>
         </w:tc>
@@ -3223,7 +3264,7 @@
   <w:style w:type="paragraph" w:default="1" w:styleId="Normal">
     <w:name w:val="Normal"/>
     <w:qFormat/>
-    <w:rsid w:val="00F54457"/>
+    <w:rsid w:val="006B432C"/>
     <w:pPr>
       <w:spacing w:after="160" w:line="278" w:lineRule="auto"/>
     </w:pPr>
@@ -3281,7 +3322,7 @@
     <w:uiPriority w:val="1"/>
     <w:semiHidden/>
     <w:unhideWhenUsed/>
-    <w:rsid w:val="00F54457"/>
+    <w:rsid w:val="006B432C"/>
   </w:style>
   <w:style w:type="table" w:default="1" w:styleId="TableauNormal">
     <w:name w:val="Normal Table"/>
@@ -3303,7 +3344,7 @@
     <w:uiPriority w:val="99"/>
     <w:semiHidden/>
     <w:unhideWhenUsed/>
-    <w:rsid w:val="00F54457"/>
+    <w:rsid w:val="006B432C"/>
   </w:style>
   <w:style w:type="paragraph" w:styleId="Titre">
     <w:name w:val="Title"/>

</xml_diff>

<commit_message>
Mise en place de l'arborescence du projet backend
</commit_message>
<xml_diff>
--- a/backend/bulletins/M1_S1/modeleM1S1.docx
+++ b/backend/bulletins/M1_S1/modeleM1S1.docx
@@ -152,7 +152,6 @@
               </w:rPr>
               <w:t>{{</w:t>
             </w:r>
-            <w:proofErr w:type="spellStart"/>
             <w:r>
               <w:rPr>
                 <w:rFonts w:ascii="Poppins" w:hAnsi="Poppins" w:cs="Poppins"/>
@@ -171,7 +170,6 @@
               </w:rPr>
               <w:t>Apprenant</w:t>
             </w:r>
-            <w:proofErr w:type="spellEnd"/>
             <w:r>
               <w:rPr>
                 <w:rFonts w:ascii="Poppins" w:hAnsi="Poppins" w:cs="Poppins"/>
@@ -488,6 +486,22 @@
                 <w:szCs w:val="22"/>
               </w:rPr>
             </w:pPr>
+            <w:r>
+              <w:rPr>
+                <w:rFonts w:ascii="Poppins" w:hAnsi="Poppins" w:cs="Poppins"/>
+                <w:sz w:val="18"/>
+                <w:szCs w:val="22"/>
+              </w:rPr>
+              <w:t>{{ECTS1</w:t>
+            </w:r>
+            <w:r>
+              <w:rPr>
+                <w:rFonts w:ascii="Poppins" w:hAnsi="Poppins" w:cs="Poppins"/>
+                <w:sz w:val="18"/>
+                <w:szCs w:val="22"/>
+              </w:rPr>
+              <w:t>}}</w:t>
+            </w:r>
           </w:p>
         </w:tc>
         <w:tc>
@@ -585,12 +599,37 @@
             <w:pPr>
               <w:spacing w:before="0" w:after="0"/>
               <w:ind w:left="0"/>
-              <w:rPr>
-                <w:rFonts w:ascii="Poppins" w:hAnsi="Poppins" w:cs="Poppins"/>
-                <w:sz w:val="18"/>
-                <w:szCs w:val="22"/>
-              </w:rPr>
-            </w:pPr>
+              <w:jc w:val="center"/>
+              <w:rPr>
+                <w:rFonts w:ascii="Poppins" w:hAnsi="Poppins" w:cs="Poppins"/>
+                <w:sz w:val="18"/>
+                <w:szCs w:val="22"/>
+              </w:rPr>
+            </w:pPr>
+            <w:r>
+              <w:rPr>
+                <w:rFonts w:ascii="Poppins" w:hAnsi="Poppins" w:cs="Poppins"/>
+                <w:sz w:val="18"/>
+                <w:szCs w:val="22"/>
+              </w:rPr>
+              <w:t>{{ECTS</w:t>
+            </w:r>
+            <w:r>
+              <w:rPr>
+                <w:rFonts w:ascii="Poppins" w:hAnsi="Poppins" w:cs="Poppins"/>
+                <w:sz w:val="18"/>
+                <w:szCs w:val="22"/>
+              </w:rPr>
+              <w:t>2</w:t>
+            </w:r>
+            <w:r>
+              <w:rPr>
+                <w:rFonts w:ascii="Poppins" w:hAnsi="Poppins" w:cs="Poppins"/>
+                <w:sz w:val="18"/>
+                <w:szCs w:val="22"/>
+              </w:rPr>
+              <w:t>}}</w:t>
+            </w:r>
           </w:p>
         </w:tc>
         <w:tc>
@@ -677,6 +716,30 @@
                 <w:szCs w:val="22"/>
               </w:rPr>
             </w:pPr>
+            <w:r>
+              <w:rPr>
+                <w:rFonts w:ascii="Poppins" w:hAnsi="Poppins" w:cs="Poppins"/>
+                <w:sz w:val="18"/>
+                <w:szCs w:val="22"/>
+              </w:rPr>
+              <w:t>{{ECTS</w:t>
+            </w:r>
+            <w:r>
+              <w:rPr>
+                <w:rFonts w:ascii="Poppins" w:hAnsi="Poppins" w:cs="Poppins"/>
+                <w:sz w:val="18"/>
+                <w:szCs w:val="22"/>
+              </w:rPr>
+              <w:t>3</w:t>
+            </w:r>
+            <w:r>
+              <w:rPr>
+                <w:rFonts w:ascii="Poppins" w:hAnsi="Poppins" w:cs="Poppins"/>
+                <w:sz w:val="18"/>
+                <w:szCs w:val="22"/>
+              </w:rPr>
+              <w:t>}}</w:t>
+            </w:r>
           </w:p>
         </w:tc>
         <w:tc>
@@ -719,18 +782,66 @@
                 <w:sz w:val="18"/>
                 <w:szCs w:val="22"/>
               </w:rPr>
-              <w:t>{{</w:t>
-            </w:r>
-            <w:proofErr w:type="spellStart"/>
-            <w:r>
-              <w:rPr>
-                <w:rFonts w:ascii="Poppins" w:hAnsi="Poppins" w:cs="Poppins"/>
-                <w:sz w:val="18"/>
-                <w:szCs w:val="22"/>
-              </w:rPr>
-              <w:t>economie</w:t>
-            </w:r>
-            <w:proofErr w:type="spellEnd"/>
+              <w:t>{{economie}}</w:t>
+            </w:r>
+          </w:p>
+        </w:tc>
+        <w:tc>
+          <w:tcPr>
+            <w:tcW w:w="1984" w:type="dxa"/>
+          </w:tcPr>
+          <w:p>
+            <w:pPr>
+              <w:spacing w:before="0" w:after="0"/>
+              <w:ind w:left="0"/>
+              <w:jc w:val="center"/>
+              <w:rPr>
+                <w:rFonts w:ascii="Poppins" w:hAnsi="Poppins" w:cs="Poppins"/>
+                <w:sz w:val="18"/>
+                <w:szCs w:val="22"/>
+              </w:rPr>
+            </w:pPr>
+            <w:r>
+              <w:rPr>
+                <w:rFonts w:ascii="Poppins" w:hAnsi="Poppins" w:cs="Poppins"/>
+                <w:sz w:val="18"/>
+                <w:szCs w:val="22"/>
+              </w:rPr>
+              <w:t>{{note3}}</w:t>
+            </w:r>
+          </w:p>
+        </w:tc>
+        <w:tc>
+          <w:tcPr>
+            <w:tcW w:w="1701" w:type="dxa"/>
+          </w:tcPr>
+          <w:p>
+            <w:pPr>
+              <w:spacing w:before="0" w:after="0"/>
+              <w:ind w:left="0"/>
+              <w:jc w:val="center"/>
+              <w:rPr>
+                <w:rFonts w:ascii="Poppins" w:hAnsi="Poppins" w:cs="Poppins"/>
+                <w:sz w:val="18"/>
+                <w:szCs w:val="22"/>
+              </w:rPr>
+            </w:pPr>
+            <w:r>
+              <w:rPr>
+                <w:rFonts w:ascii="Poppins" w:hAnsi="Poppins" w:cs="Poppins"/>
+                <w:sz w:val="18"/>
+                <w:szCs w:val="22"/>
+              </w:rPr>
+              <w:t>{{ECTS</w:t>
+            </w:r>
+            <w:r>
+              <w:rPr>
+                <w:rFonts w:ascii="Poppins" w:hAnsi="Poppins" w:cs="Poppins"/>
+                <w:sz w:val="18"/>
+                <w:szCs w:val="22"/>
+              </w:rPr>
+              <w:t>4</w:t>
+            </w:r>
             <w:r>
               <w:rPr>
                 <w:rFonts w:ascii="Poppins" w:hAnsi="Poppins" w:cs="Poppins"/>
@@ -739,48 +850,6 @@
               </w:rPr>
               <w:t>}}</w:t>
             </w:r>
-          </w:p>
-        </w:tc>
-        <w:tc>
-          <w:tcPr>
-            <w:tcW w:w="1984" w:type="dxa"/>
-          </w:tcPr>
-          <w:p>
-            <w:pPr>
-              <w:spacing w:before="0" w:after="0"/>
-              <w:ind w:left="0"/>
-              <w:jc w:val="center"/>
-              <w:rPr>
-                <w:rFonts w:ascii="Poppins" w:hAnsi="Poppins" w:cs="Poppins"/>
-                <w:sz w:val="18"/>
-                <w:szCs w:val="22"/>
-              </w:rPr>
-            </w:pPr>
-            <w:r>
-              <w:rPr>
-                <w:rFonts w:ascii="Poppins" w:hAnsi="Poppins" w:cs="Poppins"/>
-                <w:sz w:val="18"/>
-                <w:szCs w:val="22"/>
-              </w:rPr>
-              <w:t>{{note3}}</w:t>
-            </w:r>
-          </w:p>
-        </w:tc>
-        <w:tc>
-          <w:tcPr>
-            <w:tcW w:w="1701" w:type="dxa"/>
-          </w:tcPr>
-          <w:p>
-            <w:pPr>
-              <w:spacing w:before="0" w:after="0"/>
-              <w:ind w:left="0"/>
-              <w:jc w:val="center"/>
-              <w:rPr>
-                <w:rFonts w:ascii="Poppins" w:hAnsi="Poppins" w:cs="Poppins"/>
-                <w:sz w:val="18"/>
-                <w:szCs w:val="22"/>
-              </w:rPr>
-            </w:pPr>
           </w:p>
         </w:tc>
         <w:tc>
@@ -866,6 +935,30 @@
                 <w:szCs w:val="22"/>
               </w:rPr>
             </w:pPr>
+            <w:r>
+              <w:rPr>
+                <w:rFonts w:ascii="Poppins" w:hAnsi="Poppins" w:cs="Poppins"/>
+                <w:sz w:val="18"/>
+                <w:szCs w:val="22"/>
+              </w:rPr>
+              <w:t>{{ECTS</w:t>
+            </w:r>
+            <w:r>
+              <w:rPr>
+                <w:rFonts w:ascii="Poppins" w:hAnsi="Poppins" w:cs="Poppins"/>
+                <w:sz w:val="18"/>
+                <w:szCs w:val="22"/>
+              </w:rPr>
+              <w:t>5</w:t>
+            </w:r>
+            <w:r>
+              <w:rPr>
+                <w:rFonts w:ascii="Poppins" w:hAnsi="Poppins" w:cs="Poppins"/>
+                <w:sz w:val="18"/>
+                <w:szCs w:val="22"/>
+              </w:rPr>
+              <w:t>}}</w:t>
+            </w:r>
           </w:p>
         </w:tc>
         <w:tc>
@@ -954,6 +1047,30 @@
                 <w:szCs w:val="22"/>
               </w:rPr>
             </w:pPr>
+            <w:r>
+              <w:rPr>
+                <w:rFonts w:ascii="Poppins" w:hAnsi="Poppins" w:cs="Poppins"/>
+                <w:sz w:val="18"/>
+                <w:szCs w:val="22"/>
+              </w:rPr>
+              <w:t>{{ECTS</w:t>
+            </w:r>
+            <w:r>
+              <w:rPr>
+                <w:rFonts w:ascii="Poppins" w:hAnsi="Poppins" w:cs="Poppins"/>
+                <w:sz w:val="18"/>
+                <w:szCs w:val="22"/>
+              </w:rPr>
+              <w:t>6</w:t>
+            </w:r>
+            <w:r>
+              <w:rPr>
+                <w:rFonts w:ascii="Poppins" w:hAnsi="Poppins" w:cs="Poppins"/>
+                <w:sz w:val="18"/>
+                <w:szCs w:val="22"/>
+              </w:rPr>
+              <w:t>}}</w:t>
+            </w:r>
           </w:p>
         </w:tc>
         <w:tc>
@@ -1039,6 +1156,30 @@
                 <w:szCs w:val="22"/>
               </w:rPr>
             </w:pPr>
+            <w:r>
+              <w:rPr>
+                <w:rFonts w:ascii="Poppins" w:hAnsi="Poppins" w:cs="Poppins"/>
+                <w:sz w:val="18"/>
+                <w:szCs w:val="22"/>
+              </w:rPr>
+              <w:t>{{ECTS</w:t>
+            </w:r>
+            <w:r>
+              <w:rPr>
+                <w:rFonts w:ascii="Poppins" w:hAnsi="Poppins" w:cs="Poppins"/>
+                <w:sz w:val="18"/>
+                <w:szCs w:val="22"/>
+              </w:rPr>
+              <w:t>7</w:t>
+            </w:r>
+            <w:r>
+              <w:rPr>
+                <w:rFonts w:ascii="Poppins" w:hAnsi="Poppins" w:cs="Poppins"/>
+                <w:sz w:val="18"/>
+                <w:szCs w:val="22"/>
+              </w:rPr>
+              <w:t>}}</w:t>
+            </w:r>
           </w:p>
         </w:tc>
         <w:tc>
@@ -1128,6 +1269,30 @@
                 <w:szCs w:val="22"/>
               </w:rPr>
             </w:pPr>
+            <w:r>
+              <w:rPr>
+                <w:rFonts w:ascii="Poppins" w:hAnsi="Poppins" w:cs="Poppins"/>
+                <w:sz w:val="18"/>
+                <w:szCs w:val="22"/>
+              </w:rPr>
+              <w:t>{{ECTS</w:t>
+            </w:r>
+            <w:r>
+              <w:rPr>
+                <w:rFonts w:ascii="Poppins" w:hAnsi="Poppins" w:cs="Poppins"/>
+                <w:sz w:val="18"/>
+                <w:szCs w:val="22"/>
+              </w:rPr>
+              <w:t>8</w:t>
+            </w:r>
+            <w:r>
+              <w:rPr>
+                <w:rFonts w:ascii="Poppins" w:hAnsi="Poppins" w:cs="Poppins"/>
+                <w:sz w:val="18"/>
+                <w:szCs w:val="22"/>
+              </w:rPr>
+              <w:t>}}</w:t>
+            </w:r>
           </w:p>
         </w:tc>
         <w:tc>
@@ -1215,6 +1380,30 @@
                 <w:szCs w:val="22"/>
               </w:rPr>
             </w:pPr>
+            <w:r>
+              <w:rPr>
+                <w:rFonts w:ascii="Poppins" w:hAnsi="Poppins" w:cs="Poppins"/>
+                <w:sz w:val="18"/>
+                <w:szCs w:val="22"/>
+              </w:rPr>
+              <w:t>{{ECTS</w:t>
+            </w:r>
+            <w:r>
+              <w:rPr>
+                <w:rFonts w:ascii="Poppins" w:hAnsi="Poppins" w:cs="Poppins"/>
+                <w:sz w:val="18"/>
+                <w:szCs w:val="22"/>
+              </w:rPr>
+              <w:t>9</w:t>
+            </w:r>
+            <w:r>
+              <w:rPr>
+                <w:rFonts w:ascii="Poppins" w:hAnsi="Poppins" w:cs="Poppins"/>
+                <w:sz w:val="18"/>
+                <w:szCs w:val="22"/>
+              </w:rPr>
+              <w:t>}}</w:t>
+            </w:r>
           </w:p>
         </w:tc>
         <w:tc>
@@ -1300,6 +1489,30 @@
                 <w:szCs w:val="22"/>
               </w:rPr>
             </w:pPr>
+            <w:r>
+              <w:rPr>
+                <w:rFonts w:ascii="Poppins" w:hAnsi="Poppins" w:cs="Poppins"/>
+                <w:sz w:val="18"/>
+                <w:szCs w:val="22"/>
+              </w:rPr>
+              <w:t>{{ECTS1</w:t>
+            </w:r>
+            <w:r>
+              <w:rPr>
+                <w:rFonts w:ascii="Poppins" w:hAnsi="Poppins" w:cs="Poppins"/>
+                <w:sz w:val="18"/>
+                <w:szCs w:val="22"/>
+              </w:rPr>
+              <w:t>0</w:t>
+            </w:r>
+            <w:r>
+              <w:rPr>
+                <w:rFonts w:ascii="Poppins" w:hAnsi="Poppins" w:cs="Poppins"/>
+                <w:sz w:val="18"/>
+                <w:szCs w:val="22"/>
+              </w:rPr>
+              <w:t>}}</w:t>
+            </w:r>
           </w:p>
         </w:tc>
         <w:tc>
@@ -1388,6 +1601,30 @@
                 <w:szCs w:val="22"/>
               </w:rPr>
             </w:pPr>
+            <w:r>
+              <w:rPr>
+                <w:rFonts w:ascii="Poppins" w:hAnsi="Poppins" w:cs="Poppins"/>
+                <w:sz w:val="18"/>
+                <w:szCs w:val="22"/>
+              </w:rPr>
+              <w:t>{{ECTS1</w:t>
+            </w:r>
+            <w:r>
+              <w:rPr>
+                <w:rFonts w:ascii="Poppins" w:hAnsi="Poppins" w:cs="Poppins"/>
+                <w:sz w:val="18"/>
+                <w:szCs w:val="22"/>
+              </w:rPr>
+              <w:t>1</w:t>
+            </w:r>
+            <w:r>
+              <w:rPr>
+                <w:rFonts w:ascii="Poppins" w:hAnsi="Poppins" w:cs="Poppins"/>
+                <w:sz w:val="18"/>
+                <w:szCs w:val="22"/>
+              </w:rPr>
+              <w:t>}}</w:t>
+            </w:r>
           </w:p>
         </w:tc>
         <w:tc>
@@ -1475,6 +1712,30 @@
                 <w:szCs w:val="22"/>
               </w:rPr>
             </w:pPr>
+            <w:r>
+              <w:rPr>
+                <w:rFonts w:ascii="Poppins" w:hAnsi="Poppins" w:cs="Poppins"/>
+                <w:sz w:val="18"/>
+                <w:szCs w:val="22"/>
+              </w:rPr>
+              <w:t>{{ECTS1</w:t>
+            </w:r>
+            <w:r>
+              <w:rPr>
+                <w:rFonts w:ascii="Poppins" w:hAnsi="Poppins" w:cs="Poppins"/>
+                <w:sz w:val="18"/>
+                <w:szCs w:val="22"/>
+              </w:rPr>
+              <w:t>2</w:t>
+            </w:r>
+            <w:r>
+              <w:rPr>
+                <w:rFonts w:ascii="Poppins" w:hAnsi="Poppins" w:cs="Poppins"/>
+                <w:sz w:val="18"/>
+                <w:szCs w:val="22"/>
+              </w:rPr>
+              <w:t>}}</w:t>
+            </w:r>
           </w:p>
         </w:tc>
         <w:tc>
@@ -1562,6 +1823,30 @@
                 <w:szCs w:val="22"/>
               </w:rPr>
             </w:pPr>
+            <w:r>
+              <w:rPr>
+                <w:rFonts w:ascii="Poppins" w:hAnsi="Poppins" w:cs="Poppins"/>
+                <w:sz w:val="18"/>
+                <w:szCs w:val="22"/>
+              </w:rPr>
+              <w:t>{{ECTS1</w:t>
+            </w:r>
+            <w:r>
+              <w:rPr>
+                <w:rFonts w:ascii="Poppins" w:hAnsi="Poppins" w:cs="Poppins"/>
+                <w:sz w:val="18"/>
+                <w:szCs w:val="22"/>
+              </w:rPr>
+              <w:t>3</w:t>
+            </w:r>
+            <w:r>
+              <w:rPr>
+                <w:rFonts w:ascii="Poppins" w:hAnsi="Poppins" w:cs="Poppins"/>
+                <w:sz w:val="18"/>
+                <w:szCs w:val="22"/>
+              </w:rPr>
+              <w:t>}}</w:t>
+            </w:r>
           </w:p>
         </w:tc>
         <w:tc>
@@ -1649,6 +1934,30 @@
                 <w:szCs w:val="22"/>
               </w:rPr>
             </w:pPr>
+            <w:r>
+              <w:rPr>
+                <w:rFonts w:ascii="Poppins" w:hAnsi="Poppins" w:cs="Poppins"/>
+                <w:sz w:val="18"/>
+                <w:szCs w:val="22"/>
+              </w:rPr>
+              <w:t>{{ECTS1</w:t>
+            </w:r>
+            <w:r>
+              <w:rPr>
+                <w:rFonts w:ascii="Poppins" w:hAnsi="Poppins" w:cs="Poppins"/>
+                <w:sz w:val="18"/>
+                <w:szCs w:val="22"/>
+              </w:rPr>
+              <w:t>4</w:t>
+            </w:r>
+            <w:r>
+              <w:rPr>
+                <w:rFonts w:ascii="Poppins" w:hAnsi="Poppins" w:cs="Poppins"/>
+                <w:sz w:val="18"/>
+                <w:szCs w:val="22"/>
+              </w:rPr>
+              <w:t>}}</w:t>
+            </w:r>
           </w:p>
         </w:tc>
         <w:tc>
@@ -1736,6 +2045,30 @@
                 <w:szCs w:val="22"/>
               </w:rPr>
             </w:pPr>
+            <w:r>
+              <w:rPr>
+                <w:rFonts w:ascii="Poppins" w:hAnsi="Poppins" w:cs="Poppins"/>
+                <w:sz w:val="18"/>
+                <w:szCs w:val="22"/>
+              </w:rPr>
+              <w:t>{{ECTS1</w:t>
+            </w:r>
+            <w:r>
+              <w:rPr>
+                <w:rFonts w:ascii="Poppins" w:hAnsi="Poppins" w:cs="Poppins"/>
+                <w:sz w:val="18"/>
+                <w:szCs w:val="22"/>
+              </w:rPr>
+              <w:t>4</w:t>
+            </w:r>
+            <w:r>
+              <w:rPr>
+                <w:rFonts w:ascii="Poppins" w:hAnsi="Poppins" w:cs="Poppins"/>
+                <w:sz w:val="18"/>
+                <w:szCs w:val="22"/>
+              </w:rPr>
+              <w:t>}}</w:t>
+            </w:r>
           </w:p>
         </w:tc>
         <w:tc>
@@ -1823,6 +2156,30 @@
                 <w:szCs w:val="22"/>
               </w:rPr>
             </w:pPr>
+            <w:r>
+              <w:rPr>
+                <w:rFonts w:ascii="Poppins" w:hAnsi="Poppins" w:cs="Poppins"/>
+                <w:sz w:val="18"/>
+                <w:szCs w:val="22"/>
+              </w:rPr>
+              <w:t>{{ECTS1</w:t>
+            </w:r>
+            <w:r>
+              <w:rPr>
+                <w:rFonts w:ascii="Poppins" w:hAnsi="Poppins" w:cs="Poppins"/>
+                <w:sz w:val="18"/>
+                <w:szCs w:val="22"/>
+              </w:rPr>
+              <w:t>6</w:t>
+            </w:r>
+            <w:r>
+              <w:rPr>
+                <w:rFonts w:ascii="Poppins" w:hAnsi="Poppins" w:cs="Poppins"/>
+                <w:sz w:val="18"/>
+                <w:szCs w:val="22"/>
+              </w:rPr>
+              <w:t>}}</w:t>
+            </w:r>
           </w:p>
         </w:tc>
         <w:tc>
@@ -1870,29 +2227,7 @@
                 <w:sz w:val="18"/>
                 <w:szCs w:val="22"/>
               </w:rPr>
-              <w:t>{{</w:t>
-            </w:r>
-            <w:proofErr w:type="spellStart"/>
-            <w:r>
-              <w:rPr>
-                <w:rFonts w:ascii="Poppins" w:hAnsi="Poppins" w:cs="Poppins"/>
-                <w:b/>
-                <w:bCs/>
-                <w:sz w:val="18"/>
-                <w:szCs w:val="22"/>
-              </w:rPr>
-              <w:t>UESPE_Title</w:t>
-            </w:r>
-            <w:proofErr w:type="spellEnd"/>
-            <w:r>
-              <w:rPr>
-                <w:rFonts w:ascii="Poppins" w:hAnsi="Poppins" w:cs="Poppins"/>
-                <w:b/>
-                <w:bCs/>
-                <w:sz w:val="18"/>
-                <w:szCs w:val="22"/>
-              </w:rPr>
-              <w:t>}}</w:t>
+              <w:t>{{UESPE_Title}}</w:t>
             </w:r>
           </w:p>
         </w:tc>
@@ -1930,6 +2265,30 @@
                 <w:szCs w:val="22"/>
               </w:rPr>
             </w:pPr>
+            <w:r>
+              <w:rPr>
+                <w:rFonts w:ascii="Poppins" w:hAnsi="Poppins" w:cs="Poppins"/>
+                <w:sz w:val="18"/>
+                <w:szCs w:val="22"/>
+              </w:rPr>
+              <w:t>{{ECTS1</w:t>
+            </w:r>
+            <w:r>
+              <w:rPr>
+                <w:rFonts w:ascii="Poppins" w:hAnsi="Poppins" w:cs="Poppins"/>
+                <w:sz w:val="18"/>
+                <w:szCs w:val="22"/>
+              </w:rPr>
+              <w:t>7</w:t>
+            </w:r>
+            <w:r>
+              <w:rPr>
+                <w:rFonts w:ascii="Poppins" w:hAnsi="Poppins" w:cs="Poppins"/>
+                <w:sz w:val="18"/>
+                <w:szCs w:val="22"/>
+              </w:rPr>
+              <w:t>}}</w:t>
+            </w:r>
           </w:p>
         </w:tc>
         <w:tc>
@@ -2018,6 +2377,30 @@
                 <w:szCs w:val="22"/>
               </w:rPr>
             </w:pPr>
+            <w:r>
+              <w:rPr>
+                <w:rFonts w:ascii="Poppins" w:hAnsi="Poppins" w:cs="Poppins"/>
+                <w:sz w:val="18"/>
+                <w:szCs w:val="22"/>
+              </w:rPr>
+              <w:t>{{ECTS1</w:t>
+            </w:r>
+            <w:r>
+              <w:rPr>
+                <w:rFonts w:ascii="Poppins" w:hAnsi="Poppins" w:cs="Poppins"/>
+                <w:sz w:val="18"/>
+                <w:szCs w:val="22"/>
+              </w:rPr>
+              <w:t>8</w:t>
+            </w:r>
+            <w:r>
+              <w:rPr>
+                <w:rFonts w:ascii="Poppins" w:hAnsi="Poppins" w:cs="Poppins"/>
+                <w:sz w:val="18"/>
+                <w:szCs w:val="22"/>
+              </w:rPr>
+              <w:t>}}</w:t>
+            </w:r>
           </w:p>
         </w:tc>
         <w:tc>
@@ -2105,6 +2488,30 @@
                 <w:szCs w:val="22"/>
               </w:rPr>
             </w:pPr>
+            <w:r>
+              <w:rPr>
+                <w:rFonts w:ascii="Poppins" w:hAnsi="Poppins" w:cs="Poppins"/>
+                <w:sz w:val="18"/>
+                <w:szCs w:val="22"/>
+              </w:rPr>
+              <w:t>{{ECTS1</w:t>
+            </w:r>
+            <w:r>
+              <w:rPr>
+                <w:rFonts w:ascii="Poppins" w:hAnsi="Poppins" w:cs="Poppins"/>
+                <w:sz w:val="18"/>
+                <w:szCs w:val="22"/>
+              </w:rPr>
+              <w:t>9</w:t>
+            </w:r>
+            <w:r>
+              <w:rPr>
+                <w:rFonts w:ascii="Poppins" w:hAnsi="Poppins" w:cs="Poppins"/>
+                <w:sz w:val="18"/>
+                <w:szCs w:val="22"/>
+              </w:rPr>
+              <w:t>}}</w:t>
+            </w:r>
           </w:p>
         </w:tc>
         <w:tc>
@@ -2192,6 +2599,30 @@
                 <w:szCs w:val="22"/>
               </w:rPr>
             </w:pPr>
+            <w:r>
+              <w:rPr>
+                <w:rFonts w:ascii="Poppins" w:hAnsi="Poppins" w:cs="Poppins"/>
+                <w:sz w:val="18"/>
+                <w:szCs w:val="22"/>
+              </w:rPr>
+              <w:t>{{ECTS</w:t>
+            </w:r>
+            <w:r>
+              <w:rPr>
+                <w:rFonts w:ascii="Poppins" w:hAnsi="Poppins" w:cs="Poppins"/>
+                <w:sz w:val="18"/>
+                <w:szCs w:val="22"/>
+              </w:rPr>
+              <w:t>20</w:t>
+            </w:r>
+            <w:r>
+              <w:rPr>
+                <w:rFonts w:ascii="Poppins" w:hAnsi="Poppins" w:cs="Poppins"/>
+                <w:sz w:val="18"/>
+                <w:szCs w:val="22"/>
+              </w:rPr>
+              <w:t>}}</w:t>
+            </w:r>
           </w:p>
         </w:tc>
         <w:tc>

</xml_diff>